<commit_message>
add more questions on xaml
</commit_message>
<xml_diff>
--- a/notes/dotnet/applied/wpf/xaml/xaml.docx
+++ b/notes/dotnet/applied/wpf/xaml/xaml.docx
@@ -7,8 +7,6 @@
         <w:pStyle w:val="DocumentTitle"/>
       </w:pPr>
       <w:bookmarkStart w:id="0" w:name="_Toc417464911"/>
-      <w:bookmarkStart w:id="1" w:name="_GoBack"/>
-      <w:bookmarkEnd w:id="1"/>
       <w:r>
         <w:t>XAML From the Ground up</w:t>
       </w:r>
@@ -1896,14 +1894,6 @@
         </w:rPr>
         <w:t>; }</w:t>
       </w:r>
-    </w:p>
-    <w:p>
-      <w:pPr>
-        <w:pStyle w:val="SourceCode"/>
-        <w:rPr>
-          <w:color w:val="000000"/>
-        </w:rPr>
-      </w:pPr>
     </w:p>
     <w:p>
       <w:pPr>
@@ -2245,8 +2235,8 @@
           <w:lang w:eastAsia="fi-FI"/>
         </w:rPr>
       </w:pPr>
-      <w:bookmarkStart w:id="2" w:name="OLE_LINK1"/>
-      <w:bookmarkStart w:id="3" w:name="OLE_LINK2"/>
+      <w:bookmarkStart w:id="1" w:name="OLE_LINK1"/>
+      <w:bookmarkStart w:id="2" w:name="OLE_LINK2"/>
       <w:r>
         <w:rPr>
           <w:lang w:eastAsia="fi-FI"/>
@@ -2271,8 +2261,8 @@
         <w:t>How to create custom typeconverters</w:t>
       </w:r>
     </w:p>
+    <w:bookmarkEnd w:id="1"/>
     <w:bookmarkEnd w:id="2"/>
-    <w:bookmarkEnd w:id="3"/>
     <w:p>
       <w:pPr>
         <w:rPr>
@@ -2878,8 +2868,8 @@
         <w:t>If we extend our model types to include a compound object that has two Option object properties as follows.</w:t>
       </w:r>
     </w:p>
-    <w:bookmarkStart w:id="4" w:name="_MON_1523171517"/>
-    <w:bookmarkEnd w:id="4"/>
+    <w:bookmarkStart w:id="3" w:name="_MON_1523171517"/>
+    <w:bookmarkEnd w:id="3"/>
     <w:p>
       <w:pPr>
         <w:rPr>
@@ -2911,10 +2901,10 @@
             <v:path o:extrusionok="f" gradientshapeok="t" o:connecttype="rect"/>
             <o:lock v:ext="edit" aspectratio="t"/>
           </v:shapetype>
-          <v:shape id="_x0000_i1025" type="#_x0000_t75" style="width:451.15pt;height:75.75pt" o:ole="">
+          <v:shape id="_x0000_i1025" type="#_x0000_t75" style="width:450.95pt;height:75.8pt" o:ole="">
             <v:imagedata r:id="rId13" o:title=""/>
           </v:shape>
-          <o:OLEObject Type="Embed" ProgID="Word.OpenDocumentText.12" ShapeID="_x0000_i1025" DrawAspect="Content" ObjectID="_1635223289" r:id="rId14"/>
+          <o:OLEObject Type="Embed" ProgID="Word.OpenDocumentText.12" ShapeID="_x0000_i1025" DrawAspect="Content" ObjectID="_1635409477" r:id="rId14"/>
         </w:object>
       </w:r>
     </w:p>
@@ -2931,8 +2921,8 @@
         <w:t>We could create our object graph as follows.</w:t>
       </w:r>
     </w:p>
-    <w:bookmarkStart w:id="5" w:name="_MON_1523171850"/>
-    <w:bookmarkEnd w:id="5"/>
+    <w:bookmarkStart w:id="4" w:name="_MON_1523171850"/>
+    <w:bookmarkEnd w:id="4"/>
     <w:p>
       <w:pPr>
         <w:rPr>
@@ -2945,10 +2935,10 @@
           <w:lang w:eastAsia="fi-FI"/>
         </w:rPr>
         <w:object w:dxaOrig="9026" w:dyaOrig="2180" w14:anchorId="0030EDEE">
-          <v:shape id="_x0000_i1026" type="#_x0000_t75" style="width:451.15pt;height:108.75pt" o:ole="">
+          <v:shape id="_x0000_i1026" type="#_x0000_t75" style="width:450.95pt;height:109.9pt" o:ole="">
             <v:imagedata r:id="rId15" o:title=""/>
           </v:shape>
-          <o:OLEObject Type="Embed" ProgID="Word.OpenDocumentText.12" ShapeID="_x0000_i1026" DrawAspect="Content" ObjectID="_1635223290" r:id="rId16"/>
+          <o:OLEObject Type="Embed" ProgID="Word.OpenDocumentText.12" ShapeID="_x0000_i1026" DrawAspect="Content" ObjectID="_1635409478" r:id="rId16"/>
         </w:object>
       </w:r>
     </w:p>
@@ -2979,18 +2969,18 @@
       </w:r>
     </w:p>
     <w:p/>
-    <w:bookmarkStart w:id="6" w:name="_MON_1523173191"/>
-    <w:bookmarkEnd w:id="6"/>
+    <w:bookmarkStart w:id="5" w:name="_MON_1523173191"/>
+    <w:bookmarkEnd w:id="5"/>
     <w:p>
       <w:r>
         <w:rPr>
           <w:noProof/>
         </w:rPr>
         <w:object w:dxaOrig="9026" w:dyaOrig="1068" w14:anchorId="474B2C7D">
-          <v:shape id="_x0000_i1027" type="#_x0000_t75" style="width:451.15pt;height:53.65pt" o:ole="">
+          <v:shape id="_x0000_i1027" type="#_x0000_t75" style="width:450.95pt;height:53.05pt" o:ole="">
             <v:imagedata r:id="rId17" o:title=""/>
           </v:shape>
-          <o:OLEObject Type="Embed" ProgID="Word.OpenDocumentText.12" ShapeID="_x0000_i1027" DrawAspect="Content" ObjectID="_1635223291" r:id="rId18"/>
+          <o:OLEObject Type="Embed" ProgID="Word.OpenDocumentText.12" ShapeID="_x0000_i1027" DrawAspect="Content" ObjectID="_1635409479" r:id="rId18"/>
         </w:object>
       </w:r>
     </w:p>
@@ -3106,18 +3096,18 @@
       </w:r>
     </w:p>
     <w:p/>
-    <w:bookmarkStart w:id="7" w:name="_MON_1523173448"/>
-    <w:bookmarkEnd w:id="7"/>
+    <w:bookmarkStart w:id="6" w:name="_MON_1523173448"/>
+    <w:bookmarkEnd w:id="6"/>
     <w:p>
       <w:r>
         <w:rPr>
           <w:noProof/>
         </w:rPr>
         <w:object w:dxaOrig="9026" w:dyaOrig="1958" w14:anchorId="047768A7">
-          <v:shape id="_x0000_i1028" type="#_x0000_t75" style="width:451.15pt;height:98.25pt" o:ole="">
+          <v:shape id="_x0000_i1028" type="#_x0000_t75" style="width:450.95pt;height:98.55pt" o:ole="">
             <v:imagedata r:id="rId19" o:title=""/>
           </v:shape>
-          <o:OLEObject Type="Embed" ProgID="Word.OpenDocumentText.12" ShapeID="_x0000_i1028" DrawAspect="Content" ObjectID="_1635223292" r:id="rId20"/>
+          <o:OLEObject Type="Embed" ProgID="Word.OpenDocumentText.12" ShapeID="_x0000_i1028" DrawAspect="Content" ObjectID="_1635409480" r:id="rId20"/>
         </w:object>
       </w:r>
     </w:p>
@@ -3151,18 +3141,18 @@
       </w:r>
     </w:p>
     <w:p/>
-    <w:bookmarkStart w:id="8" w:name="_MON_1523178258"/>
-    <w:bookmarkEnd w:id="8"/>
+    <w:bookmarkStart w:id="7" w:name="_MON_1523178258"/>
+    <w:bookmarkEnd w:id="7"/>
     <w:p>
       <w:r>
         <w:rPr>
           <w:noProof/>
         </w:rPr>
         <w:object w:dxaOrig="9026" w:dyaOrig="1290" w14:anchorId="7D380410">
-          <v:shape id="_x0000_i1029" type="#_x0000_t75" style="width:451.15pt;height:64.9pt" o:ole="">
+          <v:shape id="_x0000_i1029" type="#_x0000_t75" style="width:450.95pt;height:64.4pt" o:ole="">
             <v:imagedata r:id="rId21" o:title=""/>
           </v:shape>
-          <o:OLEObject Type="Embed" ProgID="Word.OpenDocumentText.12" ShapeID="_x0000_i1029" DrawAspect="Content" ObjectID="_1635223293" r:id="rId22"/>
+          <o:OLEObject Type="Embed" ProgID="Word.OpenDocumentText.12" ShapeID="_x0000_i1029" DrawAspect="Content" ObjectID="_1635409481" r:id="rId22"/>
         </w:object>
       </w:r>
       <w:r>
@@ -3268,8 +3258,8 @@
         <w:t xml:space="preserve"> </w:t>
       </w:r>
     </w:p>
-    <w:bookmarkStart w:id="9" w:name="_MON_1523179109"/>
-    <w:bookmarkEnd w:id="9"/>
+    <w:bookmarkStart w:id="8" w:name="_MON_1523179109"/>
+    <w:bookmarkEnd w:id="8"/>
     <w:p>
       <w:pPr>
         <w:rPr>
@@ -3282,10 +3272,10 @@
           <w:lang w:eastAsia="fi-FI"/>
         </w:rPr>
         <w:object w:dxaOrig="9026" w:dyaOrig="1958" w14:anchorId="7DBE65C8">
-          <v:shape id="_x0000_i1030" type="#_x0000_t75" style="width:451.15pt;height:98.25pt" o:ole="">
+          <v:shape id="_x0000_i1030" type="#_x0000_t75" style="width:450.95pt;height:98.55pt" o:ole="">
             <v:imagedata r:id="rId24" o:title=""/>
           </v:shape>
-          <o:OLEObject Type="Embed" ProgID="Word.OpenDocumentText.12" ShapeID="_x0000_i1030" DrawAspect="Content" ObjectID="_1635223294" r:id="rId25"/>
+          <o:OLEObject Type="Embed" ProgID="Word.OpenDocumentText.12" ShapeID="_x0000_i1030" DrawAspect="Content" ObjectID="_1635409482" r:id="rId25"/>
         </w:object>
       </w:r>
     </w:p>
@@ -3309,8 +3299,8 @@
         </w:rPr>
       </w:pPr>
     </w:p>
-    <w:bookmarkStart w:id="10" w:name="_MON_1523179279"/>
-    <w:bookmarkEnd w:id="10"/>
+    <w:bookmarkStart w:id="9" w:name="_MON_1523179279"/>
+    <w:bookmarkEnd w:id="9"/>
     <w:p>
       <w:pPr>
         <w:rPr>
@@ -3323,10 +3313,10 @@
           <w:lang w:eastAsia="fi-FI"/>
         </w:rPr>
         <w:object w:dxaOrig="9026" w:dyaOrig="1068" w14:anchorId="5CB8FDC7">
-          <v:shape id="_x0000_i1031" type="#_x0000_t75" style="width:451.15pt;height:53.65pt" o:ole="">
+          <v:shape id="_x0000_i1031" type="#_x0000_t75" style="width:450.95pt;height:53.05pt" o:ole="">
             <v:imagedata r:id="rId26" o:title=""/>
           </v:shape>
-          <o:OLEObject Type="Embed" ProgID="Word.OpenDocumentText.12" ShapeID="_x0000_i1031" DrawAspect="Content" ObjectID="_1635223295" r:id="rId27"/>
+          <o:OLEObject Type="Embed" ProgID="Word.OpenDocumentText.12" ShapeID="_x0000_i1031" DrawAspect="Content" ObjectID="_1635409483" r:id="rId27"/>
         </w:object>
       </w:r>
     </w:p>
@@ -3357,8 +3347,8 @@
         </w:rPr>
       </w:pPr>
     </w:p>
-    <w:bookmarkStart w:id="11" w:name="_MON_1523183562"/>
-    <w:bookmarkEnd w:id="11"/>
+    <w:bookmarkStart w:id="10" w:name="_MON_1523183562"/>
+    <w:bookmarkEnd w:id="10"/>
     <w:p>
       <w:pPr>
         <w:tabs>
@@ -3374,10 +3364,10 @@
           <w:lang w:eastAsia="fi-FI"/>
         </w:rPr>
         <w:object w:dxaOrig="9026" w:dyaOrig="3342" w14:anchorId="4D1515DE">
-          <v:shape id="_x0000_i1032" type="#_x0000_t75" style="width:451.15pt;height:167.25pt" o:ole="">
+          <v:shape id="_x0000_i1032" type="#_x0000_t75" style="width:450.95pt;height:166.75pt" o:ole="">
             <v:imagedata r:id="rId28" o:title=""/>
           </v:shape>
-          <o:OLEObject Type="Embed" ProgID="Word.OpenDocumentText.12" ShapeID="_x0000_i1032" DrawAspect="Content" ObjectID="_1635223296" r:id="rId29"/>
+          <o:OLEObject Type="Embed" ProgID="Word.OpenDocumentText.12" ShapeID="_x0000_i1032" DrawAspect="Content" ObjectID="_1635409484" r:id="rId29"/>
         </w:object>
       </w:r>
     </w:p>
@@ -3457,8 +3447,8 @@
         </w:rPr>
       </w:pPr>
     </w:p>
-    <w:bookmarkStart w:id="12" w:name="_MON_1523190250"/>
-    <w:bookmarkEnd w:id="12"/>
+    <w:bookmarkStart w:id="11" w:name="_MON_1523190250"/>
+    <w:bookmarkEnd w:id="11"/>
     <w:p>
       <w:pPr>
         <w:rPr>
@@ -3471,10 +3461,10 @@
           <w:lang w:eastAsia="fi-FI"/>
         </w:rPr>
         <w:object w:dxaOrig="9360" w:dyaOrig="2891" w14:anchorId="1F5EFAE3">
-          <v:shape id="_x0000_i1033" type="#_x0000_t75" style="width:468pt;height:144.4pt" o:ole="">
+          <v:shape id="_x0000_i1033" type="#_x0000_t75" style="width:469.9pt;height:2in" o:ole="">
             <v:imagedata r:id="rId30" o:title=""/>
           </v:shape>
-          <o:OLEObject Type="Embed" ProgID="Word.OpenDocumentText.12" ShapeID="_x0000_i1033" DrawAspect="Content" ObjectID="_1635223297" r:id="rId31"/>
+          <o:OLEObject Type="Embed" ProgID="Word.OpenDocumentText.12" ShapeID="_x0000_i1033" DrawAspect="Content" ObjectID="_1635409485" r:id="rId31"/>
         </w:object>
       </w:r>
       <w:r>
@@ -3543,8 +3533,8 @@
         </w:rPr>
       </w:pPr>
     </w:p>
-    <w:bookmarkStart w:id="13" w:name="_MON_1523192492"/>
-    <w:bookmarkEnd w:id="13"/>
+    <w:bookmarkStart w:id="12" w:name="_MON_1523192492"/>
+    <w:bookmarkEnd w:id="12"/>
     <w:p>
       <w:pPr>
         <w:rPr>
@@ -3557,15 +3547,15 @@
           <w:lang w:eastAsia="fi-FI"/>
         </w:rPr>
         <w:object w:dxaOrig="9026" w:dyaOrig="1735" w14:anchorId="272BA2AA">
-          <v:shape id="_x0000_i1034" type="#_x0000_t75" style="width:451.15pt;height:87pt" o:ole="">
+          <v:shape id="_x0000_i1034" type="#_x0000_t75" style="width:450.95pt;height:87.15pt" o:ole="">
             <v:imagedata r:id="rId32" o:title=""/>
           </v:shape>
-          <o:OLEObject Type="Embed" ProgID="Word.OpenDocumentText.12" ShapeID="_x0000_i1034" DrawAspect="Content" ObjectID="_1635223298" r:id="rId33"/>
+          <o:OLEObject Type="Embed" ProgID="Word.OpenDocumentText.12" ShapeID="_x0000_i1034" DrawAspect="Content" ObjectID="_1635409486" r:id="rId33"/>
         </w:object>
       </w:r>
     </w:p>
-    <w:bookmarkStart w:id="14" w:name="_MON_1523192509"/>
-    <w:bookmarkEnd w:id="14"/>
+    <w:bookmarkStart w:id="13" w:name="_MON_1523192509"/>
+    <w:bookmarkEnd w:id="13"/>
     <w:p>
       <w:pPr>
         <w:rPr>
@@ -3578,10 +3568,10 @@
           <w:lang w:eastAsia="fi-FI"/>
         </w:rPr>
         <w:object w:dxaOrig="9026" w:dyaOrig="2847" w14:anchorId="624A36B2">
-          <v:shape id="_x0000_i1035" type="#_x0000_t75" style="width:451.15pt;height:142.5pt" o:ole="">
+          <v:shape id="_x0000_i1035" type="#_x0000_t75" style="width:450.95pt;height:2in" o:ole="">
             <v:imagedata r:id="rId34" o:title=""/>
           </v:shape>
-          <o:OLEObject Type="Embed" ProgID="Word.OpenDocumentText.12" ShapeID="_x0000_i1035" DrawAspect="Content" ObjectID="_1635223299" r:id="rId35"/>
+          <o:OLEObject Type="Embed" ProgID="Word.OpenDocumentText.12" ShapeID="_x0000_i1035" DrawAspect="Content" ObjectID="_1635409487" r:id="rId35"/>
         </w:object>
       </w:r>
     </w:p>
@@ -4095,8 +4085,8 @@
         </w:rPr>
       </w:pPr>
     </w:p>
-    <w:bookmarkStart w:id="15" w:name="_MON_1523195068"/>
-    <w:bookmarkEnd w:id="15"/>
+    <w:bookmarkStart w:id="14" w:name="_MON_1523195068"/>
+    <w:bookmarkEnd w:id="14"/>
     <w:p>
       <w:pPr>
         <w:rPr>
@@ -4109,10 +4099,10 @@
           <w:lang w:eastAsia="fi-FI"/>
         </w:rPr>
         <w:object w:dxaOrig="9026" w:dyaOrig="1513" w14:anchorId="7A39F965">
-          <v:shape id="_x0000_i1036" type="#_x0000_t75" style="width:451.15pt;height:75.75pt" o:ole="">
+          <v:shape id="_x0000_i1036" type="#_x0000_t75" style="width:450.95pt;height:75.8pt" o:ole="">
             <v:imagedata r:id="rId37" o:title=""/>
           </v:shape>
-          <o:OLEObject Type="Embed" ProgID="Word.OpenDocumentText.12" ShapeID="_x0000_i1036" DrawAspect="Content" ObjectID="_1635223300" r:id="rId38"/>
+          <o:OLEObject Type="Embed" ProgID="Word.OpenDocumentText.12" ShapeID="_x0000_i1036" DrawAspect="Content" ObjectID="_1635409488" r:id="rId38"/>
         </w:object>
       </w:r>
     </w:p>
@@ -4143,18 +4133,18 @@
       </w:r>
     </w:p>
     <w:p/>
-    <w:bookmarkStart w:id="16" w:name="_MON_1523195481"/>
-    <w:bookmarkEnd w:id="16"/>
+    <w:bookmarkStart w:id="15" w:name="_MON_1523195481"/>
+    <w:bookmarkEnd w:id="15"/>
     <w:p>
       <w:r>
         <w:rPr>
           <w:noProof/>
         </w:rPr>
         <w:object w:dxaOrig="9026" w:dyaOrig="1290" w14:anchorId="2EAD1597">
-          <v:shape id="_x0000_i1037" type="#_x0000_t75" style="width:451.15pt;height:64.9pt" o:ole="">
+          <v:shape id="_x0000_i1037" type="#_x0000_t75" style="width:450.95pt;height:64.4pt" o:ole="">
             <v:imagedata r:id="rId39" o:title=""/>
           </v:shape>
-          <o:OLEObject Type="Embed" ProgID="Word.OpenDocumentText.12" ShapeID="_x0000_i1037" DrawAspect="Content" ObjectID="_1635223301" r:id="rId40"/>
+          <o:OLEObject Type="Embed" ProgID="Word.OpenDocumentText.12" ShapeID="_x0000_i1037" DrawAspect="Content" ObjectID="_1635409489" r:id="rId40"/>
         </w:object>
       </w:r>
     </w:p>
@@ -4499,17 +4489,19 @@
     </w:p>
     <w:p>
       <w:pPr>
-        <w:pStyle w:val="QuestionSection"/>
-        <w:rPr>
-          <w:lang w:eastAsia="fi-FI"/>
-        </w:rPr>
-      </w:pPr>
-      <w:r>
-        <w:rPr>
-          <w:lang w:eastAsia="fi-FI"/>
-        </w:rPr>
+        <w:pStyle w:val="Heading2"/>
+      </w:pPr>
+      <w:r>
         <w:lastRenderedPageBreak/>
-        <w:t>Questions</w:t>
+        <w:t>Queries</w:t>
+      </w:r>
+    </w:p>
+    <w:p>
+      <w:pPr>
+        <w:pStyle w:val="Def"/>
+      </w:pPr>
+      <w:r>
+        <w:t>Basics</w:t>
       </w:r>
     </w:p>
     <w:p>
@@ -4523,6 +4515,508 @@
         <w:rPr>
           <w:lang w:eastAsia="fi-FI"/>
         </w:rPr>
+        <w:t>What is XAML?</w:t>
+      </w:r>
+    </w:p>
+    <w:p>
+      <w:pPr>
+        <w:pStyle w:val="Answer"/>
+        <w:rPr>
+          <w:lang w:eastAsia="fi-FI"/>
+        </w:rPr>
+      </w:pPr>
+      <w:r>
+        <w:rPr>
+          <w:lang w:eastAsia="fi-FI"/>
+        </w:rPr>
+        <w:t>A declarative language for constructing and initializing .NET object graphs</w:t>
+      </w:r>
+    </w:p>
+    <w:p>
+      <w:pPr>
+        <w:pStyle w:val="Answer"/>
+        <w:rPr>
+          <w:lang w:eastAsia="fi-FI"/>
+        </w:rPr>
+      </w:pPr>
+      <w:r>
+        <w:rPr>
+          <w:lang w:eastAsia="fi-FI"/>
+        </w:rPr>
+        <w:t>A precise way of describing object hierarchies</w:t>
+      </w:r>
+    </w:p>
+    <w:p>
+      <w:pPr>
+        <w:pStyle w:val="Question"/>
+        <w:rPr>
+          <w:lang w:eastAsia="fi-FI"/>
+        </w:rPr>
+      </w:pPr>
+      <w:r>
+        <w:rPr>
+          <w:lang w:eastAsia="fi-FI"/>
+        </w:rPr>
+        <w:t>Why is XAML useful for building user interfaces?</w:t>
+      </w:r>
+    </w:p>
+    <w:p>
+      <w:pPr>
+        <w:pStyle w:val="Answer"/>
+        <w:rPr>
+          <w:lang w:eastAsia="fi-FI"/>
+        </w:rPr>
+      </w:pPr>
+      <w:r>
+        <w:rPr>
+          <w:lang w:eastAsia="fi-FI"/>
+        </w:rPr>
+        <w:t>An UI is a tree of elements</w:t>
+      </w:r>
+    </w:p>
+    <w:p>
+      <w:pPr>
+        <w:pStyle w:val="Question"/>
+        <w:rPr>
+          <w:lang w:eastAsia="fi-FI"/>
+        </w:rPr>
+      </w:pPr>
+      <w:r>
+        <w:rPr>
+          <w:lang w:eastAsia="fi-FI"/>
+        </w:rPr>
+        <w:t>Consider the following object and XAML.</w:t>
+      </w:r>
+      <w:r>
+        <w:rPr>
+          <w:lang w:eastAsia="fi-FI"/>
+        </w:rPr>
+        <w:t xml:space="preserve"> </w:t>
+      </w:r>
+      <w:r>
+        <w:rPr>
+          <w:lang w:eastAsia="fi-FI"/>
+        </w:rPr>
+        <w:t xml:space="preserve">How is a string property value in XAML converted to </w:t>
+      </w:r>
+      <w:r>
+        <w:rPr>
+          <w:lang w:eastAsia="fi-FI"/>
+        </w:rPr>
+        <w:t>the double Strike property</w:t>
+      </w:r>
+      <w:r>
+        <w:rPr>
+          <w:lang w:eastAsia="fi-FI"/>
+        </w:rPr>
+        <w:t>?</w:t>
+      </w:r>
+    </w:p>
+    <w:p>
+      <w:pPr>
+        <w:pStyle w:val="SourceCode"/>
+        <w:ind w:left="0"/>
+        <w:rPr>
+          <w:color w:val="000000"/>
+          <w:highlight w:val="white"/>
+        </w:rPr>
+      </w:pPr>
+      <w:r>
+        <w:rPr>
+          <w:highlight w:val="white"/>
+        </w:rPr>
+        <w:t>public</w:t>
+      </w:r>
+      <w:r>
+        <w:rPr>
+          <w:color w:val="000000"/>
+          <w:highlight w:val="white"/>
+        </w:rPr>
+        <w:t xml:space="preserve"> </w:t>
+      </w:r>
+      <w:r>
+        <w:rPr>
+          <w:highlight w:val="white"/>
+        </w:rPr>
+        <w:t>class</w:t>
+      </w:r>
+      <w:r>
+        <w:rPr>
+          <w:color w:val="000000"/>
+          <w:highlight w:val="white"/>
+        </w:rPr>
+        <w:t xml:space="preserve"> </w:t>
+      </w:r>
+      <w:r>
+        <w:rPr>
+          <w:highlight w:val="white"/>
+        </w:rPr>
+        <w:t>Option</w:t>
+      </w:r>
+    </w:p>
+    <w:p>
+      <w:pPr>
+        <w:pStyle w:val="SourceCode"/>
+        <w:ind w:left="0"/>
+        <w:rPr>
+          <w:color w:val="000000"/>
+          <w:highlight w:val="white"/>
+        </w:rPr>
+      </w:pPr>
+      <w:r>
+        <w:rPr>
+          <w:color w:val="000000"/>
+          <w:highlight w:val="white"/>
+        </w:rPr>
+        <w:t>{</w:t>
+      </w:r>
+    </w:p>
+    <w:p>
+      <w:pPr>
+        <w:pStyle w:val="SourceCode"/>
+        <w:rPr>
+          <w:color w:val="000000"/>
+          <w:highlight w:val="white"/>
+        </w:rPr>
+      </w:pPr>
+      <w:r>
+        <w:rPr>
+          <w:color w:val="000000"/>
+          <w:highlight w:val="white"/>
+        </w:rPr>
+        <w:t xml:space="preserve">  </w:t>
+      </w:r>
+      <w:r>
+        <w:rPr>
+          <w:highlight w:val="white"/>
+        </w:rPr>
+        <w:t>public</w:t>
+      </w:r>
+      <w:r>
+        <w:rPr>
+          <w:color w:val="000000"/>
+          <w:highlight w:val="white"/>
+        </w:rPr>
+        <w:t xml:space="preserve"> </w:t>
+      </w:r>
+      <w:r>
+        <w:rPr>
+          <w:highlight w:val="white"/>
+        </w:rPr>
+        <w:t>string</w:t>
+      </w:r>
+      <w:r>
+        <w:rPr>
+          <w:color w:val="000000"/>
+          <w:highlight w:val="white"/>
+        </w:rPr>
+        <w:t xml:space="preserve"> Id { </w:t>
+      </w:r>
+      <w:r>
+        <w:rPr>
+          <w:highlight w:val="white"/>
+        </w:rPr>
+        <w:t>get</w:t>
+      </w:r>
+      <w:r>
+        <w:rPr>
+          <w:color w:val="000000"/>
+          <w:highlight w:val="white"/>
+        </w:rPr>
+        <w:t xml:space="preserve">; </w:t>
+      </w:r>
+      <w:r>
+        <w:rPr>
+          <w:highlight w:val="white"/>
+        </w:rPr>
+        <w:t>set</w:t>
+      </w:r>
+      <w:r>
+        <w:rPr>
+          <w:color w:val="000000"/>
+          <w:highlight w:val="white"/>
+        </w:rPr>
+        <w:t>; }</w:t>
+      </w:r>
+    </w:p>
+    <w:p>
+      <w:pPr>
+        <w:pStyle w:val="SourceCode"/>
+        <w:rPr>
+          <w:color w:val="000000"/>
+          <w:highlight w:val="white"/>
+        </w:rPr>
+      </w:pPr>
+      <w:r>
+        <w:rPr>
+          <w:color w:val="000000"/>
+          <w:highlight w:val="white"/>
+        </w:rPr>
+        <w:t xml:space="preserve">  </w:t>
+      </w:r>
+      <w:r>
+        <w:rPr>
+          <w:highlight w:val="white"/>
+        </w:rPr>
+        <w:t>public</w:t>
+      </w:r>
+      <w:r>
+        <w:rPr>
+          <w:color w:val="000000"/>
+          <w:highlight w:val="white"/>
+        </w:rPr>
+        <w:t xml:space="preserve"> </w:t>
+      </w:r>
+      <w:r>
+        <w:rPr>
+          <w:rStyle w:val="SourceCodeStrongChar"/>
+          <w:highlight w:val="white"/>
+        </w:rPr>
+        <w:t>double</w:t>
+      </w:r>
+      <w:r>
+        <w:rPr>
+          <w:color w:val="000000"/>
+          <w:highlight w:val="white"/>
+        </w:rPr>
+        <w:t xml:space="preserve"> </w:t>
+      </w:r>
+      <w:r>
+        <w:rPr>
+          <w:rStyle w:val="SourceCodeStrongChar"/>
+          <w:highlight w:val="white"/>
+        </w:rPr>
+        <w:t>Strike</w:t>
+      </w:r>
+      <w:r>
+        <w:rPr>
+          <w:color w:val="000000"/>
+          <w:highlight w:val="white"/>
+        </w:rPr>
+        <w:t xml:space="preserve"> { </w:t>
+      </w:r>
+      <w:r>
+        <w:rPr>
+          <w:highlight w:val="white"/>
+        </w:rPr>
+        <w:t>get</w:t>
+      </w:r>
+      <w:r>
+        <w:rPr>
+          <w:color w:val="000000"/>
+          <w:highlight w:val="white"/>
+        </w:rPr>
+        <w:t xml:space="preserve">; </w:t>
+      </w:r>
+      <w:r>
+        <w:rPr>
+          <w:highlight w:val="white"/>
+        </w:rPr>
+        <w:t>set</w:t>
+      </w:r>
+      <w:r>
+        <w:rPr>
+          <w:color w:val="000000"/>
+          <w:highlight w:val="white"/>
+        </w:rPr>
+        <w:t>; }</w:t>
+      </w:r>
+    </w:p>
+    <w:p>
+      <w:pPr>
+        <w:pStyle w:val="SourceCode"/>
+        <w:ind w:left="0"/>
+        <w:rPr>
+          <w:color w:val="000000"/>
+          <w:highlight w:val="white"/>
+        </w:rPr>
+      </w:pPr>
+      <w:r>
+        <w:rPr>
+          <w:color w:val="000000"/>
+          <w:highlight w:val="white"/>
+        </w:rPr>
+        <w:t>}</w:t>
+      </w:r>
+    </w:p>
+    <w:p>
+      <w:pPr>
+        <w:pStyle w:val="SourceCode"/>
+        <w:rPr>
+          <w:rFonts w:asciiTheme="minorHAnsi" w:hAnsiTheme="minorHAnsi" w:cstheme="minorBidi"/>
+          <w:noProof w:val="0"/>
+          <w:sz w:val="24"/>
+          <w:szCs w:val="22"/>
+          <w:shd w:val="clear" w:color="auto" w:fill="auto"/>
+        </w:rPr>
+      </w:pPr>
+    </w:p>
+    <w:p>
+      <w:pPr>
+        <w:pStyle w:val="SourceCode"/>
+      </w:pPr>
+      <w:r>
+        <w:rPr>
+          <w:color w:val="0000FF"/>
+        </w:rPr>
+        <w:t>&lt;</w:t>
+      </w:r>
+      <w:r>
+        <w:t>example1</w:t>
+      </w:r>
+      <w:r>
+        <w:rPr>
+          <w:color w:val="0000FF"/>
+        </w:rPr>
+        <w:t>:</w:t>
+      </w:r>
+      <w:r>
+        <w:t>Option</w:t>
+      </w:r>
+      <w:r>
+        <w:rPr>
+          <w:color w:val="000000"/>
+        </w:rPr>
+        <w:t xml:space="preserve"> </w:t>
+      </w:r>
+    </w:p>
+    <w:p>
+      <w:pPr>
+        <w:pStyle w:val="SourceCode"/>
+      </w:pPr>
+      <w:r>
+        <w:rPr>
+          <w:color w:val="000000"/>
+        </w:rPr>
+        <w:t xml:space="preserve"> </w:t>
+      </w:r>
+      <w:r>
+        <w:rPr>
+          <w:color w:val="FF0000"/>
+        </w:rPr>
+        <w:t xml:space="preserve"> </w:t>
+      </w:r>
+      <w:r>
+        <w:t xml:space="preserve">xmlns:example1="clr-namespace:Example2;assembly=Example2" </w:t>
+      </w:r>
+    </w:p>
+    <w:p>
+      <w:pPr>
+        <w:pStyle w:val="SourceCode"/>
+      </w:pPr>
+      <w:r>
+        <w:t xml:space="preserve">  Id="MyIdentity" </w:t>
+      </w:r>
+      <w:r>
+        <w:rPr>
+          <w:rStyle w:val="SourceCodeStrongChar"/>
+        </w:rPr>
+        <w:t>Strike="0.5"</w:t>
+      </w:r>
+      <w:r>
+        <w:t>&gt;</w:t>
+      </w:r>
+    </w:p>
+    <w:p>
+      <w:pPr>
+        <w:pStyle w:val="SourceCode"/>
+        <w:rPr>
+          <w:color w:val="0000FF"/>
+        </w:rPr>
+      </w:pPr>
+      <w:r>
+        <w:rPr>
+          <w:color w:val="0000FF"/>
+        </w:rPr>
+        <w:t>&lt;/</w:t>
+      </w:r>
+      <w:r>
+        <w:t>example1</w:t>
+      </w:r>
+      <w:r>
+        <w:rPr>
+          <w:color w:val="0000FF"/>
+        </w:rPr>
+        <w:t>:</w:t>
+      </w:r>
+      <w:r>
+        <w:t>Option</w:t>
+      </w:r>
+      <w:r>
+        <w:rPr>
+          <w:color w:val="0000FF"/>
+        </w:rPr>
+        <w:t>&gt;</w:t>
+      </w:r>
+    </w:p>
+    <w:p>
+      <w:pPr>
+        <w:pStyle w:val="Answer"/>
+        <w:ind w:left="0"/>
+        <w:rPr>
+          <w:lang w:eastAsia="fi-FI"/>
+        </w:rPr>
+      </w:pPr>
+      <w:r>
+        <w:rPr>
+          <w:lang w:eastAsia="fi-FI"/>
+        </w:rPr>
+        <w:t>By using a</w:t>
+      </w:r>
+      <w:r>
+        <w:rPr>
+          <w:lang w:eastAsia="fi-FI"/>
+        </w:rPr>
+        <w:t xml:space="preserve">n instance of a </w:t>
+      </w:r>
+      <w:r>
+        <w:rPr>
+          <w:lang w:eastAsia="fi-FI"/>
+        </w:rPr>
+        <w:t>type converter (System.ComponentMode</w:t>
+      </w:r>
+      <w:r>
+        <w:rPr>
+          <w:lang w:eastAsia="fi-FI"/>
+        </w:rPr>
+        <w:t>l</w:t>
+      </w:r>
+      <w:r>
+        <w:rPr>
+          <w:lang w:eastAsia="fi-FI"/>
+        </w:rPr>
+        <w:t>.TypeConverter)</w:t>
+      </w:r>
+      <w:r>
+        <w:rPr>
+          <w:lang w:eastAsia="fi-FI"/>
+        </w:rPr>
+        <w:t xml:space="preserve"> In this case </w:t>
+      </w:r>
+      <w:r>
+        <w:rPr>
+          <w:lang w:eastAsia="fi-FI"/>
+        </w:rPr>
+        <w:t>WPF already has a subclass of TypeConverter that can convert from string to double</w:t>
+      </w:r>
+      <w:r>
+        <w:rPr>
+          <w:lang w:eastAsia="fi-FI"/>
+        </w:rPr>
+        <w:t xml:space="preserve"> called DoubleConverter</w:t>
+      </w:r>
+    </w:p>
+    <w:p>
+      <w:pPr>
+        <w:pStyle w:val="Question"/>
+        <w:rPr>
+          <w:lang w:eastAsia="fi-FI"/>
+        </w:rPr>
+      </w:pPr>
+      <w:r>
+        <w:rPr>
+          <w:lang w:eastAsia="fi-FI"/>
+        </w:rPr>
         <w:t>Compare</w:t>
       </w:r>
       <w:r>
@@ -4541,6 +5035,7 @@
     <w:p>
       <w:pPr>
         <w:pStyle w:val="Answer"/>
+        <w:ind w:left="0"/>
         <w:rPr>
           <w:lang w:eastAsia="fi-FI"/>
         </w:rPr>
@@ -4585,6 +5080,7 @@
     <w:p>
       <w:pPr>
         <w:pStyle w:val="Answer"/>
+        <w:ind w:left="0"/>
         <w:rPr>
           <w:lang w:eastAsia="fi-FI"/>
         </w:rPr>
@@ -4616,6 +5112,21 @@
     </w:p>
     <w:p>
       <w:pPr>
+        <w:spacing w:after="0" w:line="240" w:lineRule="auto"/>
+        <w:rPr>
+          <w:b/>
+          <w:lang w:eastAsia="fi-FI"/>
+        </w:rPr>
+      </w:pPr>
+      <w:r>
+        <w:rPr>
+          <w:lang w:eastAsia="fi-FI"/>
+        </w:rPr>
+        <w:br w:type="page"/>
+      </w:r>
+    </w:p>
+    <w:p>
+      <w:pPr>
         <w:pStyle w:val="Question"/>
         <w:rPr>
           <w:lang w:eastAsia="fi-FI"/>
@@ -4625,7 +5136,20 @@
         <w:rPr>
           <w:lang w:eastAsia="fi-FI"/>
         </w:rPr>
-        <w:t>What is XAML</w:t>
+        <w:lastRenderedPageBreak/>
+        <w:t xml:space="preserve">If a child </w:t>
+      </w:r>
+      <w:r>
+        <w:rPr>
+          <w:lang w:eastAsia="fi-FI"/>
+        </w:rPr>
+        <w:t>property is too complex to be converted using a</w:t>
+      </w:r>
+      <w:r>
+        <w:rPr>
+          <w:lang w:eastAsia="fi-FI"/>
+        </w:rPr>
+        <w:t>n instance of TypeConverter how would we set the property value?</w:t>
       </w:r>
     </w:p>
     <w:p>
@@ -4639,27 +5163,368 @@
         <w:rPr>
           <w:lang w:eastAsia="fi-FI"/>
         </w:rPr>
-        <w:t xml:space="preserve">AnXML declarative language for constructing and initializing </w:t>
-      </w:r>
-      <w:r>
-        <w:rPr>
-          <w:lang w:eastAsia="fi-FI"/>
-        </w:rPr>
-        <w:t>.NET object graphs</w:t>
-      </w:r>
+        <w:t>By using a property element. Consider the following example</w:t>
+      </w:r>
+    </w:p>
+    <w:p>
+      <w:pPr>
+        <w:pStyle w:val="Question"/>
+        <w:rPr>
+          <w:lang w:eastAsia="fi-FI"/>
+        </w:rPr>
+      </w:pPr>
+      <w:r>
+        <w:rPr>
+          <w:lang w:eastAsia="fi-FI"/>
+        </w:rPr>
+        <w:t>Write XAML to create an instance of Option (specified below) and set its Expiry property</w:t>
+      </w:r>
+      <w:r>
+        <w:rPr>
+          <w:lang w:eastAsia="fi-FI"/>
+        </w:rPr>
+        <w:t>?</w:t>
+      </w:r>
+    </w:p>
+    <w:p>
+      <w:pPr>
+        <w:pStyle w:val="SourceCode"/>
+      </w:pPr>
+      <w:r>
+        <w:rPr>
+          <w:color w:val="000000"/>
+        </w:rPr>
+        <w:t xml:space="preserve">    </w:t>
+      </w:r>
+      <w:r>
+        <w:t>public</w:t>
+      </w:r>
+      <w:r>
+        <w:rPr>
+          <w:color w:val="000000"/>
+        </w:rPr>
+        <w:t xml:space="preserve"> </w:t>
+      </w:r>
+      <w:r>
+        <w:t>class</w:t>
+      </w:r>
+      <w:r>
+        <w:rPr>
+          <w:color w:val="000000"/>
+        </w:rPr>
+        <w:t xml:space="preserve"> </w:t>
+      </w:r>
+      <w:r>
+        <w:t>Option</w:t>
+      </w:r>
+    </w:p>
+    <w:p>
+      <w:pPr>
+        <w:pStyle w:val="SourceCode"/>
+        <w:rPr>
+          <w:color w:val="000000"/>
+        </w:rPr>
+      </w:pPr>
+      <w:r>
+        <w:rPr>
+          <w:color w:val="000000"/>
+        </w:rPr>
+        <w:t xml:space="preserve">    {</w:t>
+      </w:r>
+    </w:p>
+    <w:p>
+      <w:pPr>
+        <w:pStyle w:val="SourceCode"/>
+      </w:pPr>
+      <w:r>
+        <w:rPr>
+          <w:color w:val="000000"/>
+        </w:rPr>
+        <w:t xml:space="preserve">        </w:t>
+      </w:r>
+      <w:r>
+        <w:t>public</w:t>
+      </w:r>
+      <w:r>
+        <w:rPr>
+          <w:color w:val="000000"/>
+        </w:rPr>
+        <w:t xml:space="preserve"> </w:t>
+      </w:r>
+      <w:r>
+        <w:t>string</w:t>
+      </w:r>
+      <w:r>
+        <w:rPr>
+          <w:color w:val="000000"/>
+        </w:rPr>
+        <w:t xml:space="preserve"> Id { </w:t>
+      </w:r>
+      <w:r>
+        <w:t>get</w:t>
+      </w:r>
+      <w:r>
+        <w:rPr>
+          <w:color w:val="000000"/>
+        </w:rPr>
+        <w:t xml:space="preserve">; </w:t>
+      </w:r>
+      <w:r>
+        <w:t>set</w:t>
+      </w:r>
+      <w:r>
+        <w:rPr>
+          <w:color w:val="000000"/>
+        </w:rPr>
+        <w:t>; }</w:t>
+      </w:r>
+    </w:p>
+    <w:p>
+      <w:pPr>
+        <w:pStyle w:val="SourceCode"/>
+        <w:rPr>
+          <w:color w:val="000000"/>
+        </w:rPr>
+      </w:pPr>
+    </w:p>
+    <w:p>
+      <w:pPr>
+        <w:pStyle w:val="SourceCode"/>
+      </w:pPr>
+      <w:r>
+        <w:rPr>
+          <w:color w:val="000000"/>
+        </w:rPr>
+        <w:t xml:space="preserve">        </w:t>
+      </w:r>
+      <w:r>
+        <w:t>public</w:t>
+      </w:r>
+      <w:r>
+        <w:rPr>
+          <w:color w:val="000000"/>
+        </w:rPr>
+        <w:t xml:space="preserve"> </w:t>
+      </w:r>
+      <w:r>
+        <w:t>double</w:t>
+      </w:r>
+      <w:r>
+        <w:rPr>
+          <w:color w:val="000000"/>
+        </w:rPr>
+        <w:t xml:space="preserve"> Strike { </w:t>
+      </w:r>
+      <w:r>
+        <w:t>get</w:t>
+      </w:r>
+      <w:r>
+        <w:rPr>
+          <w:color w:val="000000"/>
+        </w:rPr>
+        <w:t xml:space="preserve">; </w:t>
+      </w:r>
+      <w:r>
+        <w:t>set</w:t>
+      </w:r>
+      <w:r>
+        <w:rPr>
+          <w:color w:val="000000"/>
+        </w:rPr>
+        <w:t>; }</w:t>
+      </w:r>
+    </w:p>
+    <w:p>
+      <w:pPr>
+        <w:pStyle w:val="SourceCodeStrong"/>
+      </w:pPr>
+      <w:r>
+        <w:t xml:space="preserve">        public </w:t>
+      </w:r>
+      <w:r>
+        <w:t>Expiry</w:t>
+      </w:r>
+      <w:r>
+        <w:t xml:space="preserve"> Expiry { get; set; }</w:t>
+      </w:r>
+    </w:p>
+    <w:p>
+      <w:pPr>
+        <w:pStyle w:val="SourceCode"/>
+        <w:rPr>
+          <w:color w:val="000000"/>
+        </w:rPr>
+      </w:pPr>
+      <w:r>
+        <w:rPr>
+          <w:color w:val="000000"/>
+        </w:rPr>
+        <w:t xml:space="preserve">    }</w:t>
+      </w:r>
+    </w:p>
+    <w:p>
+      <w:pPr>
+        <w:pStyle w:val="SourceCodeStrong"/>
+      </w:pPr>
+      <w:r>
+        <w:rPr>
+          <w:color w:val="000000"/>
+        </w:rPr>
+        <w:t xml:space="preserve">    </w:t>
+      </w:r>
+      <w:r>
+        <w:t>public</w:t>
+      </w:r>
+      <w:r>
+        <w:rPr>
+          <w:color w:val="000000"/>
+        </w:rPr>
+        <w:t xml:space="preserve"> </w:t>
+      </w:r>
+      <w:r>
+        <w:t>class</w:t>
+      </w:r>
+      <w:r>
+        <w:rPr>
+          <w:color w:val="000000"/>
+        </w:rPr>
+        <w:t xml:space="preserve"> </w:t>
+      </w:r>
+      <w:r>
+        <w:t>Expiry</w:t>
+      </w:r>
+    </w:p>
+    <w:p>
+      <w:pPr>
+        <w:pStyle w:val="SourceCodeStrong"/>
+        <w:rPr>
+          <w:color w:val="000000"/>
+        </w:rPr>
+      </w:pPr>
+      <w:r>
+        <w:rPr>
+          <w:color w:val="000000"/>
+        </w:rPr>
+        <w:t xml:space="preserve">    {</w:t>
+      </w:r>
+    </w:p>
+    <w:p>
+      <w:pPr>
+        <w:pStyle w:val="SourceCodeStrong"/>
+      </w:pPr>
+      <w:r>
+        <w:rPr>
+          <w:color w:val="000000"/>
+        </w:rPr>
+        <w:t xml:space="preserve">        </w:t>
+      </w:r>
+      <w:r>
+        <w:t>public</w:t>
+      </w:r>
+      <w:r>
+        <w:rPr>
+          <w:color w:val="000000"/>
+        </w:rPr>
+        <w:t xml:space="preserve"> </w:t>
+      </w:r>
+      <w:r>
+        <w:t>int</w:t>
+      </w:r>
+      <w:r>
+        <w:rPr>
+          <w:color w:val="000000"/>
+        </w:rPr>
+        <w:t xml:space="preserve"> Days { </w:t>
+      </w:r>
+      <w:r>
+        <w:t>get</w:t>
+      </w:r>
+      <w:r>
+        <w:rPr>
+          <w:color w:val="000000"/>
+        </w:rPr>
+        <w:t xml:space="preserve">; </w:t>
+      </w:r>
+      <w:r>
+        <w:t>set</w:t>
+      </w:r>
+      <w:r>
+        <w:rPr>
+          <w:color w:val="000000"/>
+        </w:rPr>
+        <w:t>; }</w:t>
+      </w:r>
+    </w:p>
+    <w:p>
+      <w:pPr>
+        <w:pStyle w:val="SourceCodeStrong"/>
+        <w:rPr>
+          <w:color w:val="000000"/>
+        </w:rPr>
+      </w:pPr>
+      <w:r>
+        <w:rPr>
+          <w:color w:val="000000"/>
+        </w:rPr>
+        <w:t xml:space="preserve">    }</w:t>
+      </w:r>
+    </w:p>
+    <w:p>
+      <w:pPr>
+        <w:pStyle w:val="SourceCodeStrong"/>
+        <w:rPr>
+          <w:color w:val="000000"/>
+        </w:rPr>
+      </w:pPr>
     </w:p>
     <w:p>
       <w:pPr>
         <w:pStyle w:val="Answer"/>
-        <w:rPr>
-          <w:lang w:eastAsia="fi-FI"/>
-        </w:rPr>
-      </w:pPr>
-      <w:r>
-        <w:rPr>
-          <w:lang w:eastAsia="fi-FI"/>
-        </w:rPr>
-        <w:t>A precise way of describing object hierarchies</w:t>
+        <w:ind w:left="0"/>
+        <w:rPr>
+          <w:lang w:eastAsia="fi-FI"/>
+        </w:rPr>
+      </w:pPr>
+      <w:r>
+        <w:rPr>
+          <w:noProof/>
+          <w:lang w:eastAsia="fi-FI"/>
+        </w:rPr>
+        <w:drawing>
+          <wp:inline distT="0" distB="0" distL="0" distR="0" wp14:anchorId="42AAE706" wp14:editId="403D82FE">
+            <wp:extent cx="5490210" cy="1767205"/>
+            <wp:effectExtent l="0" t="0" r="0" b="0"/>
+            <wp:docPr id="2" name="Picture 2"/>
+            <wp:cNvGraphicFramePr>
+              <a:graphicFrameLocks xmlns:a="http://schemas.openxmlformats.org/drawingml/2006/main" noChangeAspect="1"/>
+            </wp:cNvGraphicFramePr>
+            <a:graphic xmlns:a="http://schemas.openxmlformats.org/drawingml/2006/main">
+              <a:graphicData uri="http://schemas.openxmlformats.org/drawingml/2006/picture">
+                <pic:pic xmlns:pic="http://schemas.openxmlformats.org/drawingml/2006/picture">
+                  <pic:nvPicPr>
+                    <pic:cNvPr id="1" name=""/>
+                    <pic:cNvPicPr/>
+                  </pic:nvPicPr>
+                  <pic:blipFill>
+                    <a:blip r:embed="rId12"/>
+                    <a:stretch>
+                      <a:fillRect/>
+                    </a:stretch>
+                  </pic:blipFill>
+                  <pic:spPr>
+                    <a:xfrm>
+                      <a:off x="0" y="0"/>
+                      <a:ext cx="5490210" cy="1767205"/>
+                    </a:xfrm>
+                    <a:prstGeom prst="rect">
+                      <a:avLst/>
+                    </a:prstGeom>
+                  </pic:spPr>
+                </pic:pic>
+              </a:graphicData>
+            </a:graphic>
+          </wp:inline>
+        </w:drawing>
       </w:r>
     </w:p>
     <w:p>
@@ -4673,7 +5538,7 @@
         <w:rPr>
           <w:lang w:eastAsia="fi-FI"/>
         </w:rPr>
-        <w:t>Why is XAML useful for building user interfaces?</w:t>
+        <w:t>Compare and contrast child node elements and property node elements?</w:t>
       </w:r>
     </w:p>
     <w:p>
@@ -4687,7 +5552,27 @@
         <w:rPr>
           <w:lang w:eastAsia="fi-FI"/>
         </w:rPr>
-        <w:t>The interface is a tree of elements</w:t>
+        <w:t xml:space="preserve">A child element specifies a sub-node </w:t>
+      </w:r>
+      <w:r>
+        <w:rPr>
+          <w:lang w:eastAsia="fi-FI"/>
+        </w:rPr>
+        <w:t>in the graph</w:t>
+      </w:r>
+    </w:p>
+    <w:p>
+      <w:pPr>
+        <w:pStyle w:val="Answer"/>
+        <w:rPr>
+          <w:lang w:eastAsia="fi-FI"/>
+        </w:rPr>
+      </w:pPr>
+      <w:r>
+        <w:rPr>
+          <w:lang w:eastAsia="fi-FI"/>
+        </w:rPr>
+        <w:t>A property element specifies the value of a particular property on a given node.</w:t>
       </w:r>
     </w:p>
     <w:p>
@@ -4701,7 +5586,7 @@
         <w:rPr>
           <w:lang w:eastAsia="fi-FI"/>
         </w:rPr>
-        <w:t>Compare and contrast child node elements and property node elements?</w:t>
+        <w:t>How can we distinguish between property elements and object elements?</w:t>
       </w:r>
     </w:p>
     <w:p>
@@ -4715,13 +5600,19 @@
         <w:rPr>
           <w:lang w:eastAsia="fi-FI"/>
         </w:rPr>
-        <w:t xml:space="preserve">A child element specifies a sub-node </w:t>
-      </w:r>
-      <w:r>
-        <w:rPr>
-          <w:lang w:eastAsia="fi-FI"/>
-        </w:rPr>
-        <w:t>in the graph</w:t>
+        <w:t xml:space="preserve">Property elements always contained inside a </w:t>
+      </w:r>
+      <w:r>
+        <w:rPr>
+          <w:lang w:eastAsia="fi-FI"/>
+        </w:rPr>
+        <w:t>TypeName</w:t>
+      </w:r>
+      <w:r>
+        <w:rPr>
+          <w:lang w:eastAsia="fi-FI"/>
+        </w:rPr>
+        <w:t xml:space="preserve"> object element</w:t>
       </w:r>
     </w:p>
     <w:p>
@@ -4735,7 +5626,21 @@
         <w:rPr>
           <w:lang w:eastAsia="fi-FI"/>
         </w:rPr>
-        <w:t>A property element specifies the value of a particular property on a given node.</w:t>
+        <w:t>They can never have attributes of their own</w:t>
+      </w:r>
+    </w:p>
+    <w:p>
+      <w:pPr>
+        <w:pStyle w:val="Answer"/>
+        <w:rPr>
+          <w:lang w:eastAsia="fi-FI"/>
+        </w:rPr>
+      </w:pPr>
+      <w:r>
+        <w:rPr>
+          <w:lang w:eastAsia="fi-FI"/>
+        </w:rPr>
+        <w:t>There element name is always of the form TyepName.PropertyName</w:t>
       </w:r>
     </w:p>
     <w:p>
@@ -4749,7 +5654,20 @@
         <w:rPr>
           <w:lang w:eastAsia="fi-FI"/>
         </w:rPr>
-        <w:t>How can we distinguish between property elements and object elements?</w:t>
+        <w:lastRenderedPageBreak/>
+        <w:t xml:space="preserve">What is a </w:t>
+      </w:r>
+      <w:r>
+        <w:rPr>
+          <w:lang w:eastAsia="fi-FI"/>
+        </w:rPr>
+        <w:t>M</w:t>
+      </w:r>
+      <w:r>
+        <w:rPr>
+          <w:lang w:eastAsia="fi-FI"/>
+        </w:rPr>
+        <w:t>arkup extension?</w:t>
       </w:r>
     </w:p>
     <w:p>
@@ -4763,7 +5681,21 @@
         <w:rPr>
           <w:lang w:eastAsia="fi-FI"/>
         </w:rPr>
-        <w:t>Property elements always contained inside a typename object element</w:t>
+        <w:t>Enables one to create an object using shorthand</w:t>
+      </w:r>
+    </w:p>
+    <w:p>
+      <w:pPr>
+        <w:pStyle w:val="Question"/>
+        <w:rPr>
+          <w:lang w:eastAsia="fi-FI"/>
+        </w:rPr>
+      </w:pPr>
+      <w:r>
+        <w:rPr>
+          <w:lang w:eastAsia="fi-FI"/>
+        </w:rPr>
+        <w:t>How do we create one?</w:t>
       </w:r>
     </w:p>
     <w:p>
@@ -4777,22 +5709,10 @@
         <w:rPr>
           <w:lang w:eastAsia="fi-FI"/>
         </w:rPr>
-        <w:t>They can never have attributes of their own</w:t>
-      </w:r>
-    </w:p>
-    <w:p>
-      <w:pPr>
-        <w:pStyle w:val="Answer"/>
-        <w:rPr>
-          <w:lang w:eastAsia="fi-FI"/>
-        </w:rPr>
-      </w:pPr>
-      <w:r>
-        <w:rPr>
-          <w:lang w:eastAsia="fi-FI"/>
-        </w:rPr>
-        <w:t>There element name is always of the form TyepName.PropertyName</w:t>
-      </w:r>
+        <w:t>Subclass System.Windows.Markup.MarkupExtention</w:t>
+      </w:r>
+      <w:bookmarkStart w:id="16" w:name="_GoBack"/>
+      <w:bookmarkEnd w:id="16"/>
     </w:p>
     <w:p>
       <w:pPr>
@@ -4805,105 +5725,6 @@
         <w:rPr>
           <w:lang w:eastAsia="fi-FI"/>
         </w:rPr>
-        <w:t xml:space="preserve">How is a string property </w:t>
-      </w:r>
-      <w:r>
-        <w:rPr>
-          <w:lang w:eastAsia="fi-FI"/>
-        </w:rPr>
-        <w:t>value in XAML converted to a non-string property?</w:t>
-      </w:r>
-    </w:p>
-    <w:p>
-      <w:pPr>
-        <w:pStyle w:val="Answer"/>
-        <w:rPr>
-          <w:lang w:eastAsia="fi-FI"/>
-        </w:rPr>
-      </w:pPr>
-      <w:r>
-        <w:rPr>
-          <w:lang w:eastAsia="fi-FI"/>
-        </w:rPr>
-        <w:t>By using a type converter (System.ComponentModek.TypeConverter)</w:t>
-      </w:r>
-    </w:p>
-    <w:p>
-      <w:pPr>
-        <w:pStyle w:val="Question"/>
-        <w:rPr>
-          <w:lang w:eastAsia="fi-FI"/>
-        </w:rPr>
-      </w:pPr>
-      <w:r>
-        <w:rPr>
-          <w:lang w:eastAsia="fi-FI"/>
-        </w:rPr>
-        <w:t>What is a markup extension?</w:t>
-      </w:r>
-    </w:p>
-    <w:p>
-      <w:pPr>
-        <w:pStyle w:val="Answer"/>
-        <w:rPr>
-          <w:lang w:eastAsia="fi-FI"/>
-        </w:rPr>
-      </w:pPr>
-      <w:r>
-        <w:rPr>
-          <w:lang w:eastAsia="fi-FI"/>
-        </w:rPr>
-        <w:t>Enables one to create an object using shorthand</w:t>
-      </w:r>
-    </w:p>
-    <w:p>
-      <w:pPr>
-        <w:pStyle w:val="Question"/>
-        <w:rPr>
-          <w:lang w:eastAsia="fi-FI"/>
-        </w:rPr>
-      </w:pPr>
-      <w:r>
-        <w:rPr>
-          <w:lang w:eastAsia="fi-FI"/>
-        </w:rPr>
-        <w:t>How do we create one?</w:t>
-      </w:r>
-    </w:p>
-    <w:p>
-      <w:pPr>
-        <w:pStyle w:val="Answer"/>
-        <w:rPr>
-          <w:lang w:eastAsia="fi-FI"/>
-        </w:rPr>
-      </w:pPr>
-      <w:r>
-        <w:rPr>
-          <w:lang w:eastAsia="fi-FI"/>
-        </w:rPr>
-        <w:t>Subclass System.Windows.Markup.MarkupExtention</w:t>
-      </w:r>
-    </w:p>
-    <w:p>
-      <w:pPr>
-        <w:pStyle w:val="Answer"/>
-        <w:rPr>
-          <w:lang w:eastAsia="fi-FI"/>
-        </w:rPr>
-      </w:pPr>
-    </w:p>
-    <w:p>
-      <w:pPr>
-        <w:pStyle w:val="Question"/>
-        <w:rPr>
-          <w:lang w:eastAsia="fi-FI"/>
-        </w:rPr>
-      </w:pPr>
-      <w:r>
-        <w:rPr>
-          <w:lang w:eastAsia="fi-FI"/>
-        </w:rPr>
-        <w:lastRenderedPageBreak/>
         <w:t>What must a type provide to be useable from XAML?</w:t>
       </w:r>
     </w:p>
@@ -9297,7 +10118,7 @@
   <w:style w:type="paragraph" w:default="1" w:styleId="Normal">
     <w:name w:val="Normal"/>
     <w:qFormat/>
-    <w:rsid w:val="00B419A7"/>
+    <w:rsid w:val="00AF4719"/>
     <w:pPr>
       <w:spacing w:after="240" w:line="300" w:lineRule="auto"/>
     </w:pPr>
@@ -9314,7 +10135,7 @@
     <w:link w:val="Heading1Char"/>
     <w:uiPriority w:val="9"/>
     <w:qFormat/>
-    <w:rsid w:val="00B419A7"/>
+    <w:rsid w:val="00AF4719"/>
     <w:pPr>
       <w:keepNext/>
       <w:keepLines/>
@@ -9336,7 +10157,7 @@
     <w:uiPriority w:val="9"/>
     <w:unhideWhenUsed/>
     <w:qFormat/>
-    <w:rsid w:val="00B419A7"/>
+    <w:rsid w:val="00AF4719"/>
     <w:pPr>
       <w:keepNext/>
       <w:keepLines/>
@@ -9357,7 +10178,7 @@
     <w:link w:val="Heading3Char"/>
     <w:uiPriority w:val="9"/>
     <w:unhideWhenUsed/>
-    <w:rsid w:val="00B419A7"/>
+    <w:rsid w:val="00AF4719"/>
     <w:pPr>
       <w:keepNext/>
       <w:keepLines/>
@@ -9379,7 +10200,7 @@
     <w:uiPriority w:val="9"/>
     <w:unhideWhenUsed/>
     <w:locked/>
-    <w:rsid w:val="00B419A7"/>
+    <w:rsid w:val="00AF4719"/>
     <w:pPr>
       <w:keepNext/>
       <w:keepLines/>
@@ -9403,7 +10224,7 @@
     <w:uiPriority w:val="9"/>
     <w:unhideWhenUsed/>
     <w:locked/>
-    <w:rsid w:val="00B419A7"/>
+    <w:rsid w:val="00AF4719"/>
     <w:pPr>
       <w:keepNext/>
       <w:keepLines/>
@@ -9429,7 +10250,7 @@
     <w:unhideWhenUsed/>
     <w:qFormat/>
     <w:locked/>
-    <w:rsid w:val="00B419A7"/>
+    <w:rsid w:val="00AF4719"/>
     <w:pPr>
       <w:keepNext/>
       <w:keepLines/>
@@ -9455,7 +10276,7 @@
     <w:unhideWhenUsed/>
     <w:qFormat/>
     <w:locked/>
-    <w:rsid w:val="00B419A7"/>
+    <w:rsid w:val="00AF4719"/>
     <w:pPr>
       <w:keepNext/>
       <w:keepLines/>
@@ -9477,7 +10298,7 @@
     <w:unhideWhenUsed/>
     <w:qFormat/>
     <w:locked/>
-    <w:rsid w:val="00B419A7"/>
+    <w:rsid w:val="00AF4719"/>
     <w:pPr>
       <w:keepNext/>
       <w:keepLines/>
@@ -9501,7 +10322,7 @@
     <w:unhideWhenUsed/>
     <w:qFormat/>
     <w:locked/>
-    <w:rsid w:val="00B419A7"/>
+    <w:rsid w:val="00AF4719"/>
     <w:pPr>
       <w:keepNext/>
       <w:keepLines/>
@@ -9518,7 +10339,7 @@
     <w:uiPriority w:val="1"/>
     <w:semiHidden/>
     <w:unhideWhenUsed/>
-    <w:rsid w:val="00B419A7"/>
+    <w:rsid w:val="00AF4719"/>
   </w:style>
   <w:style w:type="table" w:default="1" w:styleId="TableNormal">
     <w:name w:val="Normal Table"/>
@@ -9540,7 +10361,7 @@
     <w:uiPriority w:val="99"/>
     <w:semiHidden/>
     <w:unhideWhenUsed/>
-    <w:rsid w:val="00B419A7"/>
+    <w:rsid w:val="00AF4719"/>
   </w:style>
   <w:style w:type="character" w:customStyle="1" w:styleId="Heading1Char">
     <w:name w:val="Heading 1 Char"/>
@@ -9548,7 +10369,7 @@
     <w:link w:val="Heading1"/>
     <w:uiPriority w:val="9"/>
     <w:locked/>
-    <w:rsid w:val="00B419A7"/>
+    <w:rsid w:val="00AF4719"/>
     <w:rPr>
       <w:rFonts w:asciiTheme="majorHAnsi" w:eastAsiaTheme="majorEastAsia" w:hAnsiTheme="majorHAnsi" w:cstheme="majorBidi"/>
       <w:color w:val="31378B" w:themeColor="text2"/>
@@ -9562,7 +10383,7 @@
     <w:link w:val="Heading2"/>
     <w:uiPriority w:val="9"/>
     <w:locked/>
-    <w:rsid w:val="00B419A7"/>
+    <w:rsid w:val="00AF4719"/>
     <w:rPr>
       <w:rFonts w:asciiTheme="majorHAnsi" w:eastAsiaTheme="majorEastAsia" w:hAnsiTheme="majorHAnsi" w:cstheme="majorBidi"/>
       <w:color w:val="31378B" w:themeColor="text2"/>
@@ -9576,7 +10397,7 @@
     <w:link w:val="Heading3"/>
     <w:uiPriority w:val="9"/>
     <w:locked/>
-    <w:rsid w:val="00B419A7"/>
+    <w:rsid w:val="00AF4719"/>
     <w:rPr>
       <w:rFonts w:asciiTheme="majorHAnsi" w:eastAsiaTheme="majorEastAsia" w:hAnsiTheme="majorHAnsi" w:cstheme="majorBidi"/>
       <w:color w:val="31378B" w:themeColor="text2"/>
@@ -9605,7 +10426,7 @@
     <w:name w:val="Hyperlink"/>
     <w:basedOn w:val="DefaultParagraphFont"/>
     <w:uiPriority w:val="99"/>
-    <w:rsid w:val="00B419A7"/>
+    <w:rsid w:val="00AF4719"/>
     <w:rPr>
       <w:rFonts w:cs="Times New Roman"/>
       <w:color w:val="0000FF"/>
@@ -9616,7 +10437,7 @@
     <w:name w:val="FollowedHyperlink"/>
     <w:basedOn w:val="DefaultParagraphFont"/>
     <w:uiPriority w:val="99"/>
-    <w:rsid w:val="00B419A7"/>
+    <w:rsid w:val="00AF4719"/>
     <w:rPr>
       <w:rFonts w:cs="Times New Roman"/>
       <w:color w:val="606420"/>
@@ -9629,7 +10450,7 @@
     <w:link w:val="FooterChar"/>
     <w:uiPriority w:val="99"/>
     <w:unhideWhenUsed/>
-    <w:rsid w:val="00B419A7"/>
+    <w:rsid w:val="00AF4719"/>
     <w:pPr>
       <w:tabs>
         <w:tab w:val="center" w:pos="4513"/>
@@ -9644,7 +10465,7 @@
     <w:link w:val="Footer"/>
     <w:uiPriority w:val="99"/>
     <w:locked/>
-    <w:rsid w:val="00B419A7"/>
+    <w:rsid w:val="00AF4719"/>
     <w:rPr>
       <w:rFonts w:asciiTheme="minorHAnsi" w:eastAsiaTheme="minorEastAsia" w:hAnsiTheme="minorHAnsi" w:cstheme="minorBidi"/>
       <w:color w:val="000000" w:themeColor="text1"/>
@@ -9655,7 +10476,7 @@
     <w:name w:val="page number"/>
     <w:basedOn w:val="DefaultParagraphFont"/>
     <w:uiPriority w:val="99"/>
-    <w:rsid w:val="00B419A7"/>
+    <w:rsid w:val="00AF4719"/>
     <w:rPr>
       <w:rFonts w:cs="Times New Roman"/>
     </w:rPr>
@@ -9805,7 +10626,7 @@
     <w:basedOn w:val="Normal"/>
     <w:link w:val="CommandChar"/>
     <w:qFormat/>
-    <w:rsid w:val="00B419A7"/>
+    <w:rsid w:val="00AF4719"/>
     <w:pPr>
       <w:spacing w:line="240" w:lineRule="auto"/>
       <w:ind w:left="284"/>
@@ -9819,7 +10640,7 @@
     <w:name w:val="Code Heading"/>
     <w:basedOn w:val="Normal"/>
     <w:uiPriority w:val="99"/>
-    <w:rsid w:val="00B419A7"/>
+    <w:rsid w:val="00AF4719"/>
     <w:pPr>
       <w:autoSpaceDE w:val="0"/>
       <w:autoSpaceDN w:val="0"/>
@@ -9866,7 +10687,7 @@
     <w:unhideWhenUsed/>
     <w:qFormat/>
     <w:locked/>
-    <w:rsid w:val="00B419A7"/>
+    <w:rsid w:val="00AF4719"/>
     <w:pPr>
       <w:ind w:left="240"/>
     </w:pPr>
@@ -9938,7 +10759,7 @@
     <w:basedOn w:val="DefaultParagraphFont"/>
     <w:uiPriority w:val="99"/>
     <w:semiHidden/>
-    <w:rsid w:val="00B419A7"/>
+    <w:rsid w:val="00AF4719"/>
     <w:rPr>
       <w:color w:val="808080"/>
     </w:rPr>
@@ -9950,7 +10771,7 @@
     <w:uiPriority w:val="99"/>
     <w:semiHidden/>
     <w:unhideWhenUsed/>
-    <w:rsid w:val="00B419A7"/>
+    <w:rsid w:val="00AF4719"/>
     <w:pPr>
       <w:tabs>
         <w:tab w:val="left" w:pos="916"/>
@@ -9984,7 +10805,7 @@
     <w:link w:val="HTMLPreformatted"/>
     <w:uiPriority w:val="99"/>
     <w:semiHidden/>
-    <w:rsid w:val="00B419A7"/>
+    <w:rsid w:val="00AF4719"/>
     <w:rPr>
       <w:rFonts w:ascii="Courier New" w:eastAsiaTheme="minorEastAsia" w:hAnsi="Courier New" w:cs="Courier New"/>
       <w:color w:val="000000" w:themeColor="text1"/>
@@ -10040,7 +10861,7 @@
     <w:basedOn w:val="DefaultParagraphFont"/>
     <w:link w:val="Heading4"/>
     <w:uiPriority w:val="9"/>
-    <w:rsid w:val="00B419A7"/>
+    <w:rsid w:val="00AF4719"/>
     <w:rPr>
       <w:rFonts w:asciiTheme="majorHAnsi" w:eastAsiaTheme="majorEastAsia" w:hAnsiTheme="majorHAnsi" w:cstheme="majorBidi"/>
       <w:b/>
@@ -10056,7 +10877,7 @@
     <w:basedOn w:val="DefaultParagraphFont"/>
     <w:link w:val="Heading5"/>
     <w:uiPriority w:val="9"/>
-    <w:rsid w:val="00B419A7"/>
+    <w:rsid w:val="00AF4719"/>
     <w:rPr>
       <w:rFonts w:asciiTheme="majorHAnsi" w:eastAsiaTheme="majorEastAsia" w:hAnsiTheme="majorHAnsi" w:cstheme="majorBidi"/>
       <w:b/>
@@ -10069,7 +10890,7 @@
   <w:style w:type="numbering" w:customStyle="1" w:styleId="KennysListStyles">
     <w:name w:val="KennysListStyles"/>
     <w:uiPriority w:val="99"/>
-    <w:rsid w:val="00B419A7"/>
+    <w:rsid w:val="00AF4719"/>
     <w:pPr>
       <w:numPr>
         <w:numId w:val="1"/>
@@ -10081,7 +10902,7 @@
     <w:basedOn w:val="BodyText"/>
     <w:link w:val="PathChar"/>
     <w:qFormat/>
-    <w:rsid w:val="00B419A7"/>
+    <w:rsid w:val="00AF4719"/>
     <w:pPr>
       <w:jc w:val="both"/>
     </w:pPr>
@@ -10108,7 +10929,7 @@
     <w:basedOn w:val="Normal"/>
     <w:next w:val="Answer"/>
     <w:qFormat/>
-    <w:rsid w:val="00B419A7"/>
+    <w:rsid w:val="00AF4719"/>
     <w:rPr>
       <w:b/>
     </w:rPr>
@@ -10117,7 +10938,7 @@
     <w:name w:val="Answer"/>
     <w:basedOn w:val="Normal"/>
     <w:qFormat/>
-    <w:rsid w:val="00B419A7"/>
+    <w:rsid w:val="00AF4719"/>
     <w:pPr>
       <w:spacing w:line="240" w:lineRule="auto"/>
       <w:ind w:left="720"/>
@@ -10130,7 +10951,7 @@
     <w:name w:val="Chapter Heading"/>
     <w:basedOn w:val="Heading1"/>
     <w:qFormat/>
-    <w:rsid w:val="00B419A7"/>
+    <w:rsid w:val="00AF4719"/>
     <w:pPr>
       <w:numPr>
         <w:numId w:val="41"/>
@@ -10147,7 +10968,7 @@
     <w:basedOn w:val="TableNormal"/>
     <w:uiPriority w:val="59"/>
     <w:locked/>
-    <w:rsid w:val="00B419A7"/>
+    <w:rsid w:val="00AF4719"/>
     <w:pPr>
       <w:spacing w:after="160" w:line="259" w:lineRule="auto"/>
     </w:pPr>
@@ -10245,7 +11066,7 @@
     <w:uiPriority w:val="20"/>
     <w:qFormat/>
     <w:locked/>
-    <w:rsid w:val="00B419A7"/>
+    <w:rsid w:val="00AF4719"/>
     <w:rPr>
       <w:i/>
       <w:iCs/>
@@ -10287,7 +11108,7 @@
   <w:style w:type="numbering" w:customStyle="1" w:styleId="Headings">
     <w:name w:val="Headings"/>
     <w:uiPriority w:val="99"/>
-    <w:rsid w:val="00B419A7"/>
+    <w:rsid w:val="00AF4719"/>
     <w:pPr>
       <w:numPr>
         <w:numId w:val="4"/>
@@ -10298,7 +11119,7 @@
     <w:name w:val="Question Section"/>
     <w:basedOn w:val="Heading2"/>
     <w:qFormat/>
-    <w:rsid w:val="00B419A7"/>
+    <w:rsid w:val="00AF4719"/>
     <w:rPr>
       <w:b/>
       <w:color w:val="403152" w:themeColor="accent4" w:themeShade="80"/>
@@ -10322,7 +11143,7 @@
     <w:name w:val="Table Caption"/>
     <w:basedOn w:val="Normal"/>
     <w:qFormat/>
-    <w:rsid w:val="00B419A7"/>
+    <w:rsid w:val="00AF4719"/>
     <w:rPr>
       <w:smallCaps/>
     </w:rPr>
@@ -10342,7 +11163,7 @@
     <w:link w:val="HeaderChar"/>
     <w:uiPriority w:val="99"/>
     <w:unhideWhenUsed/>
-    <w:rsid w:val="00B419A7"/>
+    <w:rsid w:val="00AF4719"/>
     <w:pPr>
       <w:tabs>
         <w:tab w:val="center" w:pos="4513"/>
@@ -10360,7 +11181,7 @@
     <w:basedOn w:val="DefaultParagraphFont"/>
     <w:link w:val="Header"/>
     <w:uiPriority w:val="99"/>
-    <w:rsid w:val="00B419A7"/>
+    <w:rsid w:val="00AF4719"/>
     <w:rPr>
       <w:rFonts w:asciiTheme="minorHAnsi" w:eastAsiaTheme="minorEastAsia" w:hAnsiTheme="minorHAnsi" w:cstheme="minorBidi"/>
       <w:color w:val="31378B" w:themeColor="text2"/>
@@ -10420,7 +11241,7 @@
     <w:basedOn w:val="Normal"/>
     <w:link w:val="BodyTextChar"/>
     <w:unhideWhenUsed/>
-    <w:rsid w:val="00B419A7"/>
+    <w:rsid w:val="00AF4719"/>
     <w:pPr>
       <w:spacing w:after="120"/>
     </w:pPr>
@@ -10430,7 +11251,7 @@
     <w:aliases w:val="b Char"/>
     <w:basedOn w:val="DefaultParagraphFont"/>
     <w:link w:val="BodyText"/>
-    <w:rsid w:val="00B419A7"/>
+    <w:rsid w:val="00AF4719"/>
     <w:rPr>
       <w:rFonts w:asciiTheme="minorHAnsi" w:eastAsiaTheme="minorEastAsia" w:hAnsiTheme="minorHAnsi" w:cstheme="minorBidi"/>
       <w:color w:val="000000" w:themeColor="text1"/>
@@ -10443,7 +11264,7 @@
     <w:uiPriority w:val="99"/>
     <w:semiHidden/>
     <w:unhideWhenUsed/>
-    <w:rsid w:val="00B419A7"/>
+    <w:rsid w:val="00AF4719"/>
     <w:rPr>
       <w:color w:val="808080"/>
       <w:shd w:val="clear" w:color="auto" w:fill="E6E6E6"/>
@@ -10479,7 +11300,7 @@
     <w:link w:val="QuoteChar"/>
     <w:uiPriority w:val="29"/>
     <w:qFormat/>
-    <w:rsid w:val="00B419A7"/>
+    <w:rsid w:val="00AF4719"/>
     <w:pPr>
       <w:spacing w:before="120"/>
       <w:ind w:left="720" w:right="720"/>
@@ -10495,7 +11316,7 @@
     <w:basedOn w:val="DefaultParagraphFont"/>
     <w:link w:val="Quote"/>
     <w:uiPriority w:val="29"/>
-    <w:rsid w:val="00B419A7"/>
+    <w:rsid w:val="00AF4719"/>
     <w:rPr>
       <w:rFonts w:asciiTheme="minorHAnsi" w:eastAsiaTheme="minorEastAsia" w:hAnsiTheme="minorHAnsi" w:cstheme="minorBidi"/>
       <w:i/>
@@ -10562,7 +11383,7 @@
     <w:link w:val="Heading6"/>
     <w:uiPriority w:val="9"/>
     <w:semiHidden/>
-    <w:rsid w:val="00B419A7"/>
+    <w:rsid w:val="00AF4719"/>
     <w:rPr>
       <w:rFonts w:asciiTheme="majorHAnsi" w:eastAsiaTheme="majorEastAsia" w:hAnsiTheme="majorHAnsi" w:cstheme="majorBidi"/>
       <w:i/>
@@ -10578,7 +11399,7 @@
     <w:link w:val="Heading7"/>
     <w:uiPriority w:val="9"/>
     <w:semiHidden/>
-    <w:rsid w:val="00B419A7"/>
+    <w:rsid w:val="00AF4719"/>
     <w:rPr>
       <w:rFonts w:asciiTheme="majorHAnsi" w:eastAsiaTheme="majorEastAsia" w:hAnsiTheme="majorHAnsi" w:cstheme="majorBidi"/>
       <w:color w:val="005878" w:themeColor="accent1" w:themeShade="80"/>
@@ -10591,7 +11412,7 @@
     <w:link w:val="Heading8"/>
     <w:uiPriority w:val="9"/>
     <w:semiHidden/>
-    <w:rsid w:val="00B419A7"/>
+    <w:rsid w:val="00AF4719"/>
     <w:rPr>
       <w:rFonts w:asciiTheme="majorHAnsi" w:eastAsiaTheme="majorEastAsia" w:hAnsiTheme="majorHAnsi" w:cstheme="majorBidi"/>
       <w:color w:val="244061" w:themeColor="accent2" w:themeShade="80"/>
@@ -10605,7 +11426,7 @@
     <w:link w:val="Heading9"/>
     <w:uiPriority w:val="9"/>
     <w:semiHidden/>
-    <w:rsid w:val="00B419A7"/>
+    <w:rsid w:val="00AF4719"/>
     <w:rPr>
       <w:rFonts w:asciiTheme="majorHAnsi" w:eastAsiaTheme="majorEastAsia" w:hAnsiTheme="majorHAnsi" w:cstheme="majorBidi"/>
       <w:color w:val="005878" w:themeColor="accent6" w:themeShade="80"/>
@@ -10618,7 +11439,7 @@
     <w:next w:val="Normal"/>
     <w:autoRedefine/>
     <w:qFormat/>
-    <w:rsid w:val="00B419A7"/>
+    <w:rsid w:val="00AF4719"/>
     <w:pPr>
       <w:pBdr>
         <w:top w:val="none" w:sz="0" w:space="0" w:color="auto"/>
@@ -10632,7 +11453,7 @@
   <w:style w:type="paragraph" w:customStyle="1" w:styleId="SourceCodeCaption">
     <w:name w:val="Source Code Caption"/>
     <w:basedOn w:val="Normal"/>
-    <w:rsid w:val="00B419A7"/>
+    <w:rsid w:val="00AF4719"/>
     <w:pPr>
       <w:spacing w:after="0" w:line="240" w:lineRule="auto"/>
     </w:pPr>
@@ -10646,7 +11467,7 @@
     <w:basedOn w:val="Normal"/>
     <w:next w:val="ListBullet"/>
     <w:qFormat/>
-    <w:rsid w:val="00B419A7"/>
+    <w:rsid w:val="00AF4719"/>
     <w:rPr>
       <w:b/>
       <w:smallCaps/>
@@ -10656,7 +11477,7 @@
     <w:name w:val="Numbered List"/>
     <w:basedOn w:val="Normal"/>
     <w:qFormat/>
-    <w:rsid w:val="00B419A7"/>
+    <w:rsid w:val="00AF4719"/>
     <w:pPr>
       <w:numPr>
         <w:numId w:val="25"/>
@@ -10673,7 +11494,7 @@
     <w:basedOn w:val="Normal"/>
     <w:next w:val="ListNumber"/>
     <w:qFormat/>
-    <w:rsid w:val="00B419A7"/>
+    <w:rsid w:val="00AF4719"/>
     <w:pPr>
       <w:ind w:left="357" w:hanging="357"/>
       <w:contextualSpacing/>
@@ -10688,7 +11509,7 @@
     <w:basedOn w:val="Normal"/>
     <w:uiPriority w:val="99"/>
     <w:unhideWhenUsed/>
-    <w:rsid w:val="00B419A7"/>
+    <w:rsid w:val="00AF4719"/>
     <w:pPr>
       <w:numPr>
         <w:numId w:val="26"/>
@@ -10699,14 +11520,14 @@
   <w:style w:type="paragraph" w:customStyle="1" w:styleId="NumberedBullet">
     <w:name w:val="Numbered Bullet"/>
     <w:basedOn w:val="NumberedList"/>
-    <w:rsid w:val="00B419A7"/>
+    <w:rsid w:val="00AF4719"/>
   </w:style>
   <w:style w:type="paragraph" w:styleId="ListNumber">
     <w:name w:val="List Number"/>
     <w:basedOn w:val="Normal"/>
     <w:uiPriority w:val="99"/>
     <w:unhideWhenUsed/>
-    <w:rsid w:val="00B419A7"/>
+    <w:rsid w:val="00AF4719"/>
     <w:pPr>
       <w:numPr>
         <w:numId w:val="31"/>
@@ -10718,7 +11539,7 @@
     <w:name w:val="RowAndColumnStyle"/>
     <w:basedOn w:val="TableNormal"/>
     <w:uiPriority w:val="99"/>
-    <w:rsid w:val="00B419A7"/>
+    <w:rsid w:val="00AF4719"/>
     <w:rPr>
       <w:rFonts w:asciiTheme="minorHAnsi" w:eastAsiaTheme="minorEastAsia" w:hAnsiTheme="minorHAnsi" w:cstheme="minorBidi"/>
     </w:rPr>
@@ -10792,7 +11613,7 @@
     <w:name w:val="ColumnHeaderTableStyle"/>
     <w:basedOn w:val="TableNormal"/>
     <w:uiPriority w:val="99"/>
-    <w:rsid w:val="00B419A7"/>
+    <w:rsid w:val="00AF4719"/>
     <w:pPr>
       <w:spacing w:before="120" w:after="120"/>
     </w:pPr>
@@ -10862,7 +11683,7 @@
     <w:name w:val="ColumnHeaderOnly"/>
     <w:basedOn w:val="TableNormal"/>
     <w:uiPriority w:val="99"/>
-    <w:rsid w:val="00B419A7"/>
+    <w:rsid w:val="00AF4719"/>
     <w:pPr>
       <w:spacing w:after="160" w:line="259" w:lineRule="auto"/>
     </w:pPr>
@@ -10875,7 +11696,7 @@
     <w:name w:val="Command Output"/>
     <w:basedOn w:val="Normal"/>
     <w:qFormat/>
-    <w:rsid w:val="00B419A7"/>
+    <w:rsid w:val="00AF4719"/>
     <w:pPr>
       <w:spacing w:after="0" w:line="240" w:lineRule="auto"/>
       <w:ind w:left="284"/>
@@ -10891,7 +11712,7 @@
     <w:basedOn w:val="DefaultParagraphFont"/>
     <w:uiPriority w:val="21"/>
     <w:qFormat/>
-    <w:rsid w:val="00B419A7"/>
+    <w:rsid w:val="00AF4719"/>
     <w:rPr>
       <w:b w:val="0"/>
       <w:bCs w:val="0"/>
@@ -10905,7 +11726,7 @@
     <w:basedOn w:val="Normal"/>
     <w:next w:val="Normal"/>
     <w:qFormat/>
-    <w:rsid w:val="00B419A7"/>
+    <w:rsid w:val="00AF4719"/>
     <w:pPr>
       <w:spacing w:before="240"/>
     </w:pPr>
@@ -10920,7 +11741,7 @@
     <w:next w:val="Normal"/>
     <w:autoRedefine/>
     <w:qFormat/>
-    <w:rsid w:val="00B419A7"/>
+    <w:rsid w:val="00AF4719"/>
     <w:pPr>
       <w:pBdr>
         <w:top w:val="single" w:sz="24" w:space="5" w:color="auto"/>
@@ -10945,7 +11766,7 @@
     <w:name w:val="Question Sub Section"/>
     <w:basedOn w:val="Heading3"/>
     <w:qFormat/>
-    <w:rsid w:val="00B419A7"/>
+    <w:rsid w:val="00AF4719"/>
     <w:rPr>
       <w:smallCaps/>
     </w:rPr>
@@ -10954,7 +11775,7 @@
     <w:name w:val="Table Cell Normal"/>
     <w:basedOn w:val="Normal"/>
     <w:qFormat/>
-    <w:rsid w:val="00B419A7"/>
+    <w:rsid w:val="00AF4719"/>
     <w:pPr>
       <w:spacing w:before="120" w:after="120" w:line="240" w:lineRule="auto"/>
     </w:pPr>
@@ -10965,7 +11786,7 @@
     <w:next w:val="BodyText"/>
     <w:link w:val="strongChar"/>
     <w:qFormat/>
-    <w:rsid w:val="00B419A7"/>
+    <w:rsid w:val="00AF4719"/>
     <w:rPr>
       <w:b/>
       <w:lang w:eastAsia="fi-FI"/>
@@ -10977,7 +11798,7 @@
     <w:next w:val="BodyText"/>
     <w:link w:val="emphasisChar"/>
     <w:qFormat/>
-    <w:rsid w:val="00B419A7"/>
+    <w:rsid w:val="00AF4719"/>
     <w:rPr>
       <w:i/>
       <w:lang w:eastAsia="fi-FI"/>
@@ -10987,7 +11808,7 @@
     <w:name w:val="strong Char"/>
     <w:basedOn w:val="DefaultParagraphFont"/>
     <w:link w:val="Strong1"/>
-    <w:rsid w:val="00B419A7"/>
+    <w:rsid w:val="00AF4719"/>
     <w:rPr>
       <w:rFonts w:asciiTheme="minorHAnsi" w:eastAsiaTheme="minorEastAsia" w:hAnsiTheme="minorHAnsi" w:cstheme="minorBidi"/>
       <w:b/>
@@ -11000,7 +11821,7 @@
     <w:name w:val="Path Char"/>
     <w:basedOn w:val="BodyTextChar"/>
     <w:link w:val="Path"/>
-    <w:rsid w:val="00B419A7"/>
+    <w:rsid w:val="00AF4719"/>
     <w:rPr>
       <w:rFonts w:ascii="Courier New" w:eastAsiaTheme="minorEastAsia" w:hAnsi="Courier New" w:cstheme="minorBidi"/>
       <w:noProof/>
@@ -11012,7 +11833,7 @@
     <w:name w:val="emphasis Char"/>
     <w:basedOn w:val="DefaultParagraphFont"/>
     <w:link w:val="Emphasis1"/>
-    <w:rsid w:val="00B419A7"/>
+    <w:rsid w:val="00AF4719"/>
     <w:rPr>
       <w:rFonts w:asciiTheme="minorHAnsi" w:eastAsiaTheme="minorEastAsia" w:hAnsiTheme="minorHAnsi" w:cstheme="minorBidi"/>
       <w:i/>
@@ -11027,7 +11848,7 @@
     <w:uiPriority w:val="99"/>
     <w:semiHidden/>
     <w:unhideWhenUsed/>
-    <w:rsid w:val="00B419A7"/>
+    <w:rsid w:val="00AF4719"/>
     <w:rPr>
       <w:i/>
       <w:iCs/>
@@ -11037,7 +11858,7 @@
     <w:name w:val="Command Char"/>
     <w:basedOn w:val="DefaultParagraphFont"/>
     <w:link w:val="Command"/>
-    <w:rsid w:val="00B419A7"/>
+    <w:rsid w:val="00AF4719"/>
     <w:rPr>
       <w:rFonts w:ascii="Courier New" w:eastAsiaTheme="minorEastAsia" w:hAnsi="Courier New" w:cstheme="minorBidi"/>
       <w:color w:val="000000" w:themeColor="text1"/>
@@ -11049,7 +11870,7 @@
     <w:basedOn w:val="SourceCode"/>
     <w:link w:val="SourceCodeStrongChar"/>
     <w:qFormat/>
-    <w:rsid w:val="00B419A7"/>
+    <w:rsid w:val="00AF4719"/>
     <w:rPr>
       <w:b/>
     </w:rPr>
@@ -11059,7 +11880,7 @@
     <w:basedOn w:val="Normal"/>
     <w:link w:val="SourceCodeChar"/>
     <w:qFormat/>
-    <w:rsid w:val="00B419A7"/>
+    <w:rsid w:val="00AF4719"/>
     <w:pPr>
       <w:spacing w:before="240" w:after="360" w:line="240" w:lineRule="auto"/>
       <w:ind w:left="238"/>
@@ -11077,7 +11898,7 @@
     <w:name w:val="Source Code Char"/>
     <w:basedOn w:val="DefaultParagraphFont"/>
     <w:link w:val="SourceCode"/>
-    <w:rsid w:val="00B419A7"/>
+    <w:rsid w:val="00AF4719"/>
     <w:rPr>
       <w:rFonts w:ascii="Courier New" w:eastAsiaTheme="minorEastAsia" w:hAnsi="Courier New" w:cs="Consolas"/>
       <w:noProof/>
@@ -11090,7 +11911,7 @@
     <w:name w:val="Source Code Strong Char"/>
     <w:basedOn w:val="SourceCodeChar"/>
     <w:link w:val="SourceCodeStrong"/>
-    <w:rsid w:val="00B419A7"/>
+    <w:rsid w:val="00AF4719"/>
     <w:rPr>
       <w:rFonts w:ascii="Courier New" w:eastAsiaTheme="minorEastAsia" w:hAnsi="Courier New" w:cs="Consolas"/>
       <w:b/>
@@ -11104,7 +11925,7 @@
     <w:name w:val="Code Listing"/>
     <w:basedOn w:val="Normal"/>
     <w:qFormat/>
-    <w:rsid w:val="00B419A7"/>
+    <w:rsid w:val="00AF4719"/>
     <w:pPr>
       <w:keepNext/>
       <w:shd w:val="clear" w:color="auto" w:fill="FFFFFF" w:themeFill="background1"/>
@@ -11123,7 +11944,7 @@
     <w:name w:val="SimpleDefinition"/>
     <w:basedOn w:val="TableNormal"/>
     <w:uiPriority w:val="99"/>
-    <w:rsid w:val="00B419A7"/>
+    <w:rsid w:val="00AF4719"/>
     <w:rPr>
       <w:rFonts w:asciiTheme="minorHAnsi" w:eastAsiaTheme="minorEastAsia" w:hAnsiTheme="minorHAnsi" w:cstheme="minorBidi"/>
     </w:rPr>
@@ -11156,7 +11977,7 @@
     <w:name w:val="Document Title"/>
     <w:basedOn w:val="ChapterHeading"/>
     <w:qFormat/>
-    <w:rsid w:val="00B419A7"/>
+    <w:rsid w:val="00AF4719"/>
     <w:pPr>
       <w:numPr>
         <w:numId w:val="0"/>
@@ -11173,7 +11994,7 @@
     <w:name w:val="Sub Title"/>
     <w:basedOn w:val="Heading1"/>
     <w:qFormat/>
-    <w:rsid w:val="00B419A7"/>
+    <w:rsid w:val="00AF4719"/>
     <w:pPr>
       <w:spacing w:before="0"/>
       <w:jc w:val="right"/>
@@ -11189,7 +12010,7 @@
     <w:name w:val="Contains Section"/>
     <w:basedOn w:val="ListBullet"/>
     <w:qFormat/>
-    <w:rsid w:val="00B419A7"/>
+    <w:rsid w:val="00AF4719"/>
     <w:pPr>
       <w:spacing w:after="0"/>
       <w:ind w:left="924" w:hanging="357"/>
@@ -11199,7 +12020,7 @@
     <w:name w:val="`"/>
     <w:basedOn w:val="Normal"/>
     <w:qFormat/>
-    <w:rsid w:val="00B419A7"/>
+    <w:rsid w:val="00AF4719"/>
     <w:pPr>
       <w:pBdr>
         <w:bottom w:val="single" w:sz="4" w:space="1" w:color="auto"/>
@@ -11210,7 +12031,7 @@
     <w:name w:val="Contains Header"/>
     <w:basedOn w:val="ListBulletHeader"/>
     <w:qFormat/>
-    <w:rsid w:val="00B419A7"/>
+    <w:rsid w:val="00AF4719"/>
     <w:pPr>
       <w:pBdr>
         <w:top w:val="single" w:sz="4" w:space="12" w:color="auto"/>
@@ -11222,7 +12043,7 @@
     <w:name w:val="Contains End"/>
     <w:basedOn w:val="Normal"/>
     <w:qFormat/>
-    <w:rsid w:val="00B419A7"/>
+    <w:rsid w:val="00AF4719"/>
     <w:pPr>
       <w:pBdr>
         <w:bottom w:val="single" w:sz="4" w:space="1" w:color="auto"/>
@@ -11234,7 +12055,7 @@
     <w:name w:val="Quote CallOut"/>
     <w:basedOn w:val="Normal"/>
     <w:qFormat/>
-    <w:rsid w:val="00B419A7"/>
+    <w:rsid w:val="00AF4719"/>
     <w:pPr>
       <w:pBdr>
         <w:left w:val="single" w:sz="24" w:space="12" w:color="00B0F0" w:themeColor="accent1"/>
@@ -11251,7 +12072,7 @@
     <w:basedOn w:val="QuoteCallOut"/>
     <w:next w:val="QuoteCallOut"/>
     <w:qFormat/>
-    <w:rsid w:val="00B419A7"/>
+    <w:rsid w:val="00AF4719"/>
     <w:rPr>
       <w:b/>
       <w:smallCaps/>
@@ -11261,7 +12082,7 @@
     <w:name w:val="NumberedDescription"/>
     <w:basedOn w:val="TableNormal"/>
     <w:uiPriority w:val="99"/>
-    <w:rsid w:val="00B419A7"/>
+    <w:rsid w:val="00AF4719"/>
     <w:rPr>
       <w:rFonts w:asciiTheme="minorHAnsi" w:eastAsiaTheme="minorEastAsia" w:hAnsiTheme="minorHAnsi" w:cstheme="minorBidi"/>
     </w:rPr>
@@ -11283,7 +12104,7 @@
     <w:name w:val="Figure Style"/>
     <w:basedOn w:val="Normal"/>
     <w:qFormat/>
-    <w:rsid w:val="00B419A7"/>
+    <w:rsid w:val="00AF4719"/>
     <w:pPr>
       <w:shd w:val="clear" w:color="auto" w:fill="FFFFFF" w:themeFill="background1"/>
       <w:spacing w:before="240"/>
@@ -11296,7 +12117,7 @@
     <w:basedOn w:val="Caption"/>
     <w:next w:val="Normal"/>
     <w:qFormat/>
-    <w:rsid w:val="00B419A7"/>
+    <w:rsid w:val="00AF4719"/>
     <w:rPr>
       <w:i w:val="0"/>
       <w:color w:val="auto"/>
@@ -11306,7 +12127,7 @@
     <w:name w:val="Table Header"/>
     <w:basedOn w:val="ListBulletHeader"/>
     <w:qFormat/>
-    <w:rsid w:val="00B419A7"/>
+    <w:rsid w:val="00AF4719"/>
     <w:pPr>
       <w:spacing w:after="120"/>
     </w:pPr>
@@ -11318,7 +12139,7 @@
     <w:name w:val="TutorialStep"/>
     <w:basedOn w:val="Normal"/>
     <w:qFormat/>
-    <w:rsid w:val="00B419A7"/>
+    <w:rsid w:val="00AF4719"/>
     <w:pPr>
       <w:numPr>
         <w:numId w:val="44"/>
@@ -11334,7 +12155,7 @@
     <w:name w:val="Question Ankied"/>
     <w:basedOn w:val="Question"/>
     <w:qFormat/>
-    <w:rsid w:val="00B419A7"/>
+    <w:rsid w:val="00AF4719"/>
     <w:rPr>
       <w:color w:val="7F7F7F" w:themeColor="text1" w:themeTint="80"/>
     </w:rPr>
@@ -11344,7 +12165,7 @@
     <w:basedOn w:val="Normal"/>
     <w:next w:val="Heading1"/>
     <w:qFormat/>
-    <w:rsid w:val="00B419A7"/>
+    <w:rsid w:val="00AF4719"/>
     <w:rPr>
       <w:rFonts w:asciiTheme="majorHAnsi" w:hAnsiTheme="majorHAnsi"/>
       <w:color w:val="31378B" w:themeColor="text2"/>
@@ -11356,7 +12177,7 @@
     <w:name w:val="Appendice"/>
     <w:basedOn w:val="Heading2"/>
     <w:qFormat/>
-    <w:rsid w:val="00B419A7"/>
+    <w:rsid w:val="00AF4719"/>
     <w:rPr>
       <w:sz w:val="28"/>
       <w:lang w:eastAsia="fi-FI"/>
@@ -11366,7 +12187,7 @@
     <w:name w:val="Question Esoteric"/>
     <w:basedOn w:val="Normal"/>
     <w:qFormat/>
-    <w:rsid w:val="00B419A7"/>
+    <w:rsid w:val="00AF4719"/>
     <w:rPr>
       <w:color w:val="4BACC6" w:themeColor="accent5"/>
     </w:rPr>
@@ -11375,24 +12196,24 @@
     <w:name w:val="ToDo Section"/>
     <w:basedOn w:val="Heading1"/>
     <w:qFormat/>
-    <w:rsid w:val="00B419A7"/>
+    <w:rsid w:val="00AF4719"/>
   </w:style>
   <w:style w:type="paragraph" w:customStyle="1" w:styleId="ToDoQuestionHeader">
     <w:name w:val="ToDo Question Header"/>
     <w:basedOn w:val="Question"/>
     <w:qFormat/>
-    <w:rsid w:val="00B419A7"/>
+    <w:rsid w:val="00AF4719"/>
   </w:style>
   <w:style w:type="paragraph" w:customStyle="1" w:styleId="ToDoDetails">
     <w:name w:val="ToDoDetails"/>
     <w:basedOn w:val="Normal"/>
     <w:qFormat/>
-    <w:rsid w:val="00B419A7"/>
+    <w:rsid w:val="00AF4719"/>
   </w:style>
   <w:style w:type="paragraph" w:customStyle="1" w:styleId="CodeExampleCode">
     <w:name w:val="Code Example Code"/>
     <w:basedOn w:val="Normal"/>
-    <w:rsid w:val="00B419A7"/>
+    <w:rsid w:val="00AF4719"/>
     <w:rPr>
       <w:rFonts w:ascii="Times New Roman" w:eastAsia="Times New Roman" w:hAnsi="Times New Roman" w:cs="Times New Roman"/>
       <w:b/>
@@ -11405,7 +12226,7 @@
     <w:name w:val="Code Example Diagram"/>
     <w:basedOn w:val="Normal"/>
     <w:qFormat/>
-    <w:rsid w:val="00B419A7"/>
+    <w:rsid w:val="00AF4719"/>
     <w:pPr>
       <w:spacing w:after="160" w:line="240" w:lineRule="auto"/>
     </w:pPr>
@@ -11419,7 +12240,7 @@
     <w:name w:val="Code Example Runtime"/>
     <w:basedOn w:val="Normal"/>
     <w:qFormat/>
-    <w:rsid w:val="00B419A7"/>
+    <w:rsid w:val="00AF4719"/>
     <w:pPr>
       <w:spacing w:after="160" w:line="240" w:lineRule="auto"/>
     </w:pPr>
@@ -11434,7 +12255,7 @@
     <w:basedOn w:val="Normal"/>
     <w:link w:val="CodeExampleHeadingChar"/>
     <w:qFormat/>
-    <w:rsid w:val="00B419A7"/>
+    <w:rsid w:val="00AF4719"/>
     <w:rPr>
       <w:b/>
       <w:smallCaps/>
@@ -11447,20 +12268,20 @@
     <w:name w:val="Headin"/>
     <w:basedOn w:val="Normal"/>
     <w:qFormat/>
-    <w:rsid w:val="00B419A7"/>
+    <w:rsid w:val="00AF4719"/>
   </w:style>
   <w:style w:type="paragraph" w:customStyle="1" w:styleId="questionsubsection2">
     <w:name w:val="question sub section 2"/>
     <w:basedOn w:val="Heading4"/>
     <w:qFormat/>
-    <w:rsid w:val="00B419A7"/>
+    <w:rsid w:val="00AF4719"/>
   </w:style>
   <w:style w:type="paragraph" w:customStyle="1" w:styleId="ListBulletHeader2">
     <w:name w:val="List Bullet Header 2"/>
     <w:basedOn w:val="Normal"/>
     <w:next w:val="ListBullet"/>
     <w:qFormat/>
-    <w:rsid w:val="00B419A7"/>
+    <w:rsid w:val="00AF4719"/>
     <w:pPr>
       <w:spacing w:after="120"/>
     </w:pPr>
@@ -11474,7 +12295,7 @@
     <w:basedOn w:val="Heading5"/>
     <w:link w:val="DefChar"/>
     <w:qFormat/>
-    <w:rsid w:val="00B419A7"/>
+    <w:rsid w:val="00AF4719"/>
     <w:rPr>
       <w:color w:val="31378B" w:themeColor="text2"/>
       <w:lang w:eastAsia="fi-FI"/>
@@ -11484,7 +12305,7 @@
     <w:name w:val="Code Example Heading Char"/>
     <w:basedOn w:val="DefaultParagraphFont"/>
     <w:link w:val="CodeExampleHeading"/>
-    <w:rsid w:val="00B419A7"/>
+    <w:rsid w:val="00AF4719"/>
     <w:rPr>
       <w:rFonts w:asciiTheme="minorHAnsi" w:eastAsiaTheme="minorEastAsia" w:hAnsiTheme="minorHAnsi" w:cstheme="minorBidi"/>
       <w:b/>
@@ -11498,7 +12319,7 @@
     <w:name w:val="Def Char"/>
     <w:basedOn w:val="CodeExampleHeadingChar"/>
     <w:link w:val="Def"/>
-    <w:rsid w:val="00B419A7"/>
+    <w:rsid w:val="00AF4719"/>
     <w:rPr>
       <w:rFonts w:asciiTheme="majorHAnsi" w:eastAsiaTheme="majorEastAsia" w:hAnsiTheme="majorHAnsi" w:cstheme="majorBidi"/>
       <w:b/>
@@ -11514,7 +12335,7 @@
     <w:name w:val="Proof Heading"/>
     <w:basedOn w:val="Def"/>
     <w:qFormat/>
-    <w:rsid w:val="00B419A7"/>
+    <w:rsid w:val="00AF4719"/>
     <w:rPr>
       <w:color w:val="00B0F0" w:themeColor="accent1"/>
     </w:rPr>
@@ -11721,7 +12542,7 @@
 </file>
 
 <file path=customXml/itemProps1.xml><?xml version="1.0" encoding="utf-8"?>
-<ds:datastoreItem xmlns:ds="http://schemas.openxmlformats.org/officeDocument/2006/customXml" ds:itemID="{16C10BDC-3E0E-4EEE-AA28-9E16CEBC28D5}">
+<ds:datastoreItem xmlns:ds="http://schemas.openxmlformats.org/officeDocument/2006/customXml" ds:itemID="{85836998-7388-411C-BEA7-DFD8AC8495D4}">
   <ds:schemaRefs>
     <ds:schemaRef ds:uri="http://schemas.openxmlformats.org/officeDocument/2006/bibliography"/>
   </ds:schemaRefs>

</xml_diff>